<commit_message>
Add Privacy and Personal Data Protection Policy in Markdown
</commit_message>
<xml_diff>
--- a/Policies/Política de Privacidade e Proteção de Dados - BEAR BEAR/PPPD - BEAR BEAR.docx
+++ b/Policies/Política de Privacidade e Proteção de Dados - BEAR BEAR/PPPD - BEAR BEAR.docx
@@ -21,6 +21,7 @@
         <w:spacing w:line="360" w:lineRule="auto"/>
         <w:rPr>
           <w:b w:val="1"/>
+          <w:bCs w:val="1"/>
           <w:sz w:val="24"/>
           <w:szCs w:val="24"/>
         </w:rPr>
@@ -36,6 +37,7 @@
         <w:spacing w:line="360" w:lineRule="auto"/>
         <w:rPr>
           <w:b w:val="1"/>
+          <w:bCs w:val="1"/>
           <w:sz w:val="24"/>
           <w:szCs w:val="24"/>
         </w:rPr>
@@ -51,6 +53,7 @@
         <w:spacing w:line="360" w:lineRule="auto"/>
         <w:rPr>
           <w:b w:val="1"/>
+          <w:bCs w:val="1"/>
           <w:sz w:val="24"/>
           <w:szCs w:val="24"/>
         </w:rPr>
@@ -66,6 +69,7 @@
         <w:spacing w:line="360" w:lineRule="auto"/>
         <w:rPr>
           <w:b w:val="1"/>
+          <w:bCs w:val="1"/>
           <w:sz w:val="24"/>
           <w:szCs w:val="24"/>
         </w:rPr>
@@ -82,6 +86,7 @@
         <w:jc w:val="center"/>
         <w:rPr>
           <w:b w:val="1"/>
+          <w:bCs w:val="1"/>
           <w:sz w:val="24"/>
           <w:szCs w:val="24"/>
         </w:rPr>
@@ -98,6 +103,7 @@
         <w:jc w:val="center"/>
         <w:rPr>
           <w:b w:val="1"/>
+          <w:bCs w:val="1"/>
           <w:sz w:val="24"/>
           <w:szCs w:val="24"/>
         </w:rPr>
@@ -114,6 +120,7 @@
         <w:jc w:val="center"/>
         <w:rPr>
           <w:b w:val="1"/>
+          <w:bCs w:val="1"/>
           <w:sz w:val="24"/>
           <w:szCs w:val="24"/>
         </w:rPr>
@@ -130,6 +137,7 @@
         <w:jc w:val="center"/>
         <w:rPr>
           <w:b w:val="1"/>
+          <w:bCs w:val="1"/>
           <w:sz w:val="24"/>
           <w:szCs w:val="24"/>
         </w:rPr>
@@ -146,6 +154,7 @@
         <w:jc w:val="center"/>
         <w:rPr>
           <w:b w:val="1"/>
+          <w:bCs w:val="1"/>
           <w:sz w:val="24"/>
           <w:szCs w:val="24"/>
         </w:rPr>
@@ -162,6 +171,7 @@
         <w:jc w:val="center"/>
         <w:rPr>
           <w:b w:val="1"/>
+          <w:bCs w:val="1"/>
           <w:sz w:val="24"/>
           <w:szCs w:val="24"/>
         </w:rPr>
@@ -178,6 +188,7 @@
         <w:jc w:val="center"/>
         <w:rPr>
           <w:b w:val="1"/>
+          <w:bCs w:val="1"/>
           <w:sz w:val="40"/>
           <w:szCs w:val="40"/>
         </w:rPr>
@@ -185,6 +196,7 @@
       <w:r>
         <w:rPr>
           <w:b w:val="1"/>
+          <w:bCs w:val="1"/>
           <w:sz w:val="40"/>
           <w:szCs w:val="40"/>
           <w:rtl w:val="0"/>
@@ -198,6 +210,7 @@
         <w:jc w:val="center"/>
         <w:rPr>
           <w:b w:val="1"/>
+          <w:bCs w:val="1"/>
           <w:sz w:val="40"/>
           <w:szCs w:val="40"/>
         </w:rPr>
@@ -205,6 +218,7 @@
       <w:r>
         <w:rPr>
           <w:b w:val="1"/>
+          <w:bCs w:val="1"/>
           <w:sz w:val="40"/>
           <w:szCs w:val="40"/>
           <w:rtl w:val="0"/>
@@ -217,6 +231,7 @@
         <w:spacing w:line="360" w:lineRule="auto"/>
         <w:rPr>
           <w:b w:val="1"/>
+          <w:bCs w:val="1"/>
           <w:sz w:val="24"/>
           <w:szCs w:val="24"/>
         </w:rPr>
@@ -382,6 +397,7 @@
         <w:jc w:val="both"/>
         <w:rPr>
           <w:b w:val="1"/>
+          <w:bCs w:val="1"/>
           <w:sz w:val="24"/>
           <w:szCs w:val="24"/>
         </w:rPr>
@@ -394,6 +410,7 @@
     </w:p>
     <w:sdt>
       <w:sdtPr>
+        <w:id w:val="977796326"/>
         <w:docPartObj>
           <w:docPartGallery w:val="Table of Contents"/>
           <w:docPartUnique w:val="1"/>
@@ -412,7 +429,9 @@
             <w:rPr>
               <w:rFonts w:ascii="Arial" w:cs="Arial" w:eastAsia="Arial" w:hAnsi="Arial"/>
               <w:b w:val="0"/>
+              <w:bCs w:val="0"/>
               <w:i w:val="0"/>
+              <w:iCs w:val="0"/>
               <w:smallCaps w:val="0"/>
               <w:strike w:val="0"/>
               <w:color w:val="1155cc"/>
@@ -433,7 +452,9 @@
               <w:rPr>
                 <w:rFonts w:ascii="Arial" w:cs="Arial" w:eastAsia="Arial" w:hAnsi="Arial"/>
                 <w:b w:val="0"/>
+                <w:bCs w:val="0"/>
                 <w:i w:val="0"/>
+                <w:iCs w:val="0"/>
                 <w:smallCaps w:val="0"/>
                 <w:strike w:val="0"/>
                 <w:color w:val="1155cc"/>
@@ -467,7 +488,9 @@
             <w:rPr>
               <w:rFonts w:ascii="Arial" w:cs="Arial" w:eastAsia="Arial" w:hAnsi="Arial"/>
               <w:b w:val="0"/>
+              <w:bCs w:val="0"/>
               <w:i w:val="0"/>
+              <w:iCs w:val="0"/>
               <w:smallCaps w:val="0"/>
               <w:strike w:val="0"/>
               <w:color w:val="1155cc"/>
@@ -483,7 +506,9 @@
               <w:rPr>
                 <w:rFonts w:ascii="Arial" w:cs="Arial" w:eastAsia="Arial" w:hAnsi="Arial"/>
                 <w:b w:val="0"/>
+                <w:bCs w:val="0"/>
                 <w:i w:val="0"/>
+                <w:iCs w:val="0"/>
                 <w:smallCaps w:val="0"/>
                 <w:strike w:val="0"/>
                 <w:color w:val="1155cc"/>
@@ -517,7 +542,9 @@
             <w:rPr>
               <w:rFonts w:ascii="Arial" w:cs="Arial" w:eastAsia="Arial" w:hAnsi="Arial"/>
               <w:b w:val="0"/>
+              <w:bCs w:val="0"/>
               <w:i w:val="0"/>
+              <w:iCs w:val="0"/>
               <w:smallCaps w:val="0"/>
               <w:strike w:val="0"/>
               <w:color w:val="1155cc"/>
@@ -533,7 +560,9 @@
               <w:rPr>
                 <w:rFonts w:ascii="Arial" w:cs="Arial" w:eastAsia="Arial" w:hAnsi="Arial"/>
                 <w:b w:val="0"/>
+                <w:bCs w:val="0"/>
                 <w:i w:val="0"/>
+                <w:iCs w:val="0"/>
                 <w:smallCaps w:val="0"/>
                 <w:strike w:val="0"/>
                 <w:color w:val="1155cc"/>
@@ -567,7 +596,9 @@
             <w:rPr>
               <w:rFonts w:ascii="Arial" w:cs="Arial" w:eastAsia="Arial" w:hAnsi="Arial"/>
               <w:b w:val="0"/>
+              <w:bCs w:val="0"/>
               <w:i w:val="0"/>
+              <w:iCs w:val="0"/>
               <w:smallCaps w:val="0"/>
               <w:strike w:val="0"/>
               <w:color w:val="1155cc"/>
@@ -583,7 +614,9 @@
               <w:rPr>
                 <w:rFonts w:ascii="Arial" w:cs="Arial" w:eastAsia="Arial" w:hAnsi="Arial"/>
                 <w:b w:val="0"/>
+                <w:bCs w:val="0"/>
                 <w:i w:val="0"/>
+                <w:iCs w:val="0"/>
                 <w:smallCaps w:val="0"/>
                 <w:strike w:val="0"/>
                 <w:color w:val="1155cc"/>
@@ -617,7 +650,9 @@
             <w:rPr>
               <w:rFonts w:ascii="Arial" w:cs="Arial" w:eastAsia="Arial" w:hAnsi="Arial"/>
               <w:b w:val="0"/>
+              <w:bCs w:val="0"/>
               <w:i w:val="0"/>
+              <w:iCs w:val="0"/>
               <w:smallCaps w:val="0"/>
               <w:strike w:val="0"/>
               <w:color w:val="1155cc"/>
@@ -633,7 +668,9 @@
               <w:rPr>
                 <w:rFonts w:ascii="Arial" w:cs="Arial" w:eastAsia="Arial" w:hAnsi="Arial"/>
                 <w:b w:val="0"/>
+                <w:bCs w:val="0"/>
                 <w:i w:val="0"/>
+                <w:iCs w:val="0"/>
                 <w:smallCaps w:val="0"/>
                 <w:strike w:val="0"/>
                 <w:color w:val="1155cc"/>
@@ -667,7 +704,9 @@
             <w:rPr>
               <w:rFonts w:ascii="Arial" w:cs="Arial" w:eastAsia="Arial" w:hAnsi="Arial"/>
               <w:b w:val="0"/>
+              <w:bCs w:val="0"/>
               <w:i w:val="0"/>
+              <w:iCs w:val="0"/>
               <w:smallCaps w:val="0"/>
               <w:strike w:val="0"/>
               <w:color w:val="1155cc"/>
@@ -683,7 +722,9 @@
               <w:rPr>
                 <w:rFonts w:ascii="Arial" w:cs="Arial" w:eastAsia="Arial" w:hAnsi="Arial"/>
                 <w:b w:val="0"/>
+                <w:bCs w:val="0"/>
                 <w:i w:val="0"/>
+                <w:iCs w:val="0"/>
                 <w:smallCaps w:val="0"/>
                 <w:strike w:val="0"/>
                 <w:color w:val="1155cc"/>
@@ -717,7 +758,9 @@
             <w:rPr>
               <w:rFonts w:ascii="Arial" w:cs="Arial" w:eastAsia="Arial" w:hAnsi="Arial"/>
               <w:b w:val="0"/>
+              <w:bCs w:val="0"/>
               <w:i w:val="0"/>
+              <w:iCs w:val="0"/>
               <w:smallCaps w:val="0"/>
               <w:strike w:val="0"/>
               <w:color w:val="1155cc"/>
@@ -733,7 +776,9 @@
               <w:rPr>
                 <w:rFonts w:ascii="Arial" w:cs="Arial" w:eastAsia="Arial" w:hAnsi="Arial"/>
                 <w:b w:val="0"/>
+                <w:bCs w:val="0"/>
                 <w:i w:val="0"/>
+                <w:iCs w:val="0"/>
                 <w:smallCaps w:val="0"/>
                 <w:strike w:val="0"/>
                 <w:color w:val="1155cc"/>
@@ -767,7 +812,9 @@
             <w:rPr>
               <w:rFonts w:ascii="Arial" w:cs="Arial" w:eastAsia="Arial" w:hAnsi="Arial"/>
               <w:b w:val="0"/>
+              <w:bCs w:val="0"/>
               <w:i w:val="0"/>
+              <w:iCs w:val="0"/>
               <w:smallCaps w:val="0"/>
               <w:strike w:val="0"/>
               <w:color w:val="1155cc"/>
@@ -783,7 +830,9 @@
               <w:rPr>
                 <w:rFonts w:ascii="Arial" w:cs="Arial" w:eastAsia="Arial" w:hAnsi="Arial"/>
                 <w:b w:val="0"/>
+                <w:bCs w:val="0"/>
                 <w:i w:val="0"/>
+                <w:iCs w:val="0"/>
                 <w:smallCaps w:val="0"/>
                 <w:strike w:val="0"/>
                 <w:color w:val="1155cc"/>
@@ -817,7 +866,9 @@
             <w:rPr>
               <w:rFonts w:ascii="Arial" w:cs="Arial" w:eastAsia="Arial" w:hAnsi="Arial"/>
               <w:b w:val="0"/>
+              <w:bCs w:val="0"/>
               <w:i w:val="0"/>
+              <w:iCs w:val="0"/>
               <w:smallCaps w:val="0"/>
               <w:strike w:val="0"/>
               <w:color w:val="1155cc"/>
@@ -833,7 +884,9 @@
               <w:rPr>
                 <w:rFonts w:ascii="Arial" w:cs="Arial" w:eastAsia="Arial" w:hAnsi="Arial"/>
                 <w:b w:val="0"/>
+                <w:bCs w:val="0"/>
                 <w:i w:val="0"/>
+                <w:iCs w:val="0"/>
                 <w:smallCaps w:val="0"/>
                 <w:strike w:val="0"/>
                 <w:color w:val="1155cc"/>
@@ -867,7 +920,9 @@
             <w:rPr>
               <w:rFonts w:ascii="Arial" w:cs="Arial" w:eastAsia="Arial" w:hAnsi="Arial"/>
               <w:b w:val="0"/>
+              <w:bCs w:val="0"/>
               <w:i w:val="0"/>
+              <w:iCs w:val="0"/>
               <w:smallCaps w:val="0"/>
               <w:strike w:val="0"/>
               <w:color w:val="1155cc"/>
@@ -883,7 +938,9 @@
               <w:rPr>
                 <w:rFonts w:ascii="Arial" w:cs="Arial" w:eastAsia="Arial" w:hAnsi="Arial"/>
                 <w:b w:val="0"/>
+                <w:bCs w:val="0"/>
                 <w:i w:val="0"/>
+                <w:iCs w:val="0"/>
                 <w:smallCaps w:val="0"/>
                 <w:strike w:val="0"/>
                 <w:color w:val="1155cc"/>
@@ -917,7 +974,9 @@
             <w:rPr>
               <w:rFonts w:ascii="Arial" w:cs="Arial" w:eastAsia="Arial" w:hAnsi="Arial"/>
               <w:b w:val="0"/>
+              <w:bCs w:val="0"/>
               <w:i w:val="0"/>
+              <w:iCs w:val="0"/>
               <w:smallCaps w:val="0"/>
               <w:strike w:val="0"/>
               <w:color w:val="1155cc"/>
@@ -933,7 +992,9 @@
               <w:rPr>
                 <w:rFonts w:ascii="Arial" w:cs="Arial" w:eastAsia="Arial" w:hAnsi="Arial"/>
                 <w:b w:val="0"/>
+                <w:bCs w:val="0"/>
                 <w:i w:val="0"/>
+                <w:iCs w:val="0"/>
                 <w:smallCaps w:val="0"/>
                 <w:strike w:val="0"/>
                 <w:color w:val="1155cc"/>
@@ -967,7 +1028,9 @@
             <w:rPr>
               <w:rFonts w:ascii="Arial" w:cs="Arial" w:eastAsia="Arial" w:hAnsi="Arial"/>
               <w:b w:val="0"/>
+              <w:bCs w:val="0"/>
               <w:i w:val="0"/>
+              <w:iCs w:val="0"/>
               <w:smallCaps w:val="0"/>
               <w:strike w:val="0"/>
               <w:color w:val="1155cc"/>
@@ -983,7 +1046,9 @@
               <w:rPr>
                 <w:rFonts w:ascii="Arial" w:cs="Arial" w:eastAsia="Arial" w:hAnsi="Arial"/>
                 <w:b w:val="0"/>
+                <w:bCs w:val="0"/>
                 <w:i w:val="0"/>
+                <w:iCs w:val="0"/>
                 <w:smallCaps w:val="0"/>
                 <w:strike w:val="0"/>
                 <w:color w:val="1155cc"/>
@@ -1017,7 +1082,9 @@
             <w:rPr>
               <w:rFonts w:ascii="Arial" w:cs="Arial" w:eastAsia="Arial" w:hAnsi="Arial"/>
               <w:b w:val="0"/>
+              <w:bCs w:val="0"/>
               <w:i w:val="0"/>
+              <w:iCs w:val="0"/>
               <w:smallCaps w:val="0"/>
               <w:strike w:val="0"/>
               <w:color w:val="1155cc"/>
@@ -1033,7 +1100,9 @@
               <w:rPr>
                 <w:rFonts w:ascii="Arial" w:cs="Arial" w:eastAsia="Arial" w:hAnsi="Arial"/>
                 <w:b w:val="0"/>
+                <w:bCs w:val="0"/>
                 <w:i w:val="0"/>
+                <w:iCs w:val="0"/>
                 <w:smallCaps w:val="0"/>
                 <w:strike w:val="0"/>
                 <w:color w:val="1155cc"/>
@@ -1067,7 +1136,9 @@
             <w:rPr>
               <w:rFonts w:ascii="Arial" w:cs="Arial" w:eastAsia="Arial" w:hAnsi="Arial"/>
               <w:b w:val="0"/>
+              <w:bCs w:val="0"/>
               <w:i w:val="0"/>
+              <w:iCs w:val="0"/>
               <w:smallCaps w:val="0"/>
               <w:strike w:val="0"/>
               <w:color w:val="1155cc"/>
@@ -1083,7 +1154,9 @@
               <w:rPr>
                 <w:rFonts w:ascii="Arial" w:cs="Arial" w:eastAsia="Arial" w:hAnsi="Arial"/>
                 <w:b w:val="0"/>
+                <w:bCs w:val="0"/>
                 <w:i w:val="0"/>
+                <w:iCs w:val="0"/>
                 <w:smallCaps w:val="0"/>
                 <w:strike w:val="0"/>
                 <w:color w:val="1155cc"/>
@@ -1117,7 +1190,9 @@
             <w:rPr>
               <w:rFonts w:ascii="Arial" w:cs="Arial" w:eastAsia="Arial" w:hAnsi="Arial"/>
               <w:b w:val="0"/>
+              <w:bCs w:val="0"/>
               <w:i w:val="0"/>
+              <w:iCs w:val="0"/>
               <w:smallCaps w:val="0"/>
               <w:strike w:val="0"/>
               <w:color w:val="1155cc"/>
@@ -1133,7 +1208,9 @@
               <w:rPr>
                 <w:rFonts w:ascii="Arial" w:cs="Arial" w:eastAsia="Arial" w:hAnsi="Arial"/>
                 <w:b w:val="0"/>
+                <w:bCs w:val="0"/>
                 <w:i w:val="0"/>
+                <w:iCs w:val="0"/>
                 <w:smallCaps w:val="0"/>
                 <w:strike w:val="0"/>
                 <w:color w:val="1155cc"/>
@@ -1167,7 +1244,9 @@
             <w:rPr>
               <w:rFonts w:ascii="Arial" w:cs="Arial" w:eastAsia="Arial" w:hAnsi="Arial"/>
               <w:b w:val="0"/>
+              <w:bCs w:val="0"/>
               <w:i w:val="0"/>
+              <w:iCs w:val="0"/>
               <w:smallCaps w:val="0"/>
               <w:strike w:val="0"/>
               <w:color w:val="1155cc"/>
@@ -1183,7 +1262,9 @@
               <w:rPr>
                 <w:rFonts w:ascii="Arial" w:cs="Arial" w:eastAsia="Arial" w:hAnsi="Arial"/>
                 <w:b w:val="0"/>
+                <w:bCs w:val="0"/>
                 <w:i w:val="0"/>
+                <w:iCs w:val="0"/>
                 <w:smallCaps w:val="0"/>
                 <w:strike w:val="0"/>
                 <w:color w:val="1155cc"/>
@@ -1217,7 +1298,9 @@
             <w:rPr>
               <w:rFonts w:ascii="Arial" w:cs="Arial" w:eastAsia="Arial" w:hAnsi="Arial"/>
               <w:b w:val="0"/>
+              <w:bCs w:val="0"/>
               <w:i w:val="0"/>
+              <w:iCs w:val="0"/>
               <w:smallCaps w:val="0"/>
               <w:strike w:val="0"/>
               <w:color w:val="1155cc"/>
@@ -1233,7 +1316,9 @@
               <w:rPr>
                 <w:rFonts w:ascii="Arial" w:cs="Arial" w:eastAsia="Arial" w:hAnsi="Arial"/>
                 <w:b w:val="0"/>
+                <w:bCs w:val="0"/>
                 <w:i w:val="0"/>
+                <w:iCs w:val="0"/>
                 <w:smallCaps w:val="0"/>
                 <w:strike w:val="0"/>
                 <w:color w:val="1155cc"/>
@@ -1267,7 +1352,9 @@
             <w:rPr>
               <w:rFonts w:ascii="Arial" w:cs="Arial" w:eastAsia="Arial" w:hAnsi="Arial"/>
               <w:b w:val="0"/>
+              <w:bCs w:val="0"/>
               <w:i w:val="0"/>
+              <w:iCs w:val="0"/>
               <w:smallCaps w:val="0"/>
               <w:strike w:val="0"/>
               <w:color w:val="1155cc"/>
@@ -1283,7 +1370,9 @@
               <w:rPr>
                 <w:rFonts w:ascii="Arial" w:cs="Arial" w:eastAsia="Arial" w:hAnsi="Arial"/>
                 <w:b w:val="0"/>
+                <w:bCs w:val="0"/>
                 <w:i w:val="0"/>
+                <w:iCs w:val="0"/>
                 <w:smallCaps w:val="0"/>
                 <w:strike w:val="0"/>
                 <w:color w:val="1155cc"/>
@@ -1317,7 +1406,9 @@
             <w:rPr>
               <w:rFonts w:ascii="Arial" w:cs="Arial" w:eastAsia="Arial" w:hAnsi="Arial"/>
               <w:b w:val="0"/>
+              <w:bCs w:val="0"/>
               <w:i w:val="0"/>
+              <w:iCs w:val="0"/>
               <w:smallCaps w:val="0"/>
               <w:strike w:val="0"/>
               <w:color w:val="1155cc"/>
@@ -1333,7 +1424,9 @@
               <w:rPr>
                 <w:rFonts w:ascii="Arial" w:cs="Arial" w:eastAsia="Arial" w:hAnsi="Arial"/>
                 <w:b w:val="0"/>
+                <w:bCs w:val="0"/>
                 <w:i w:val="0"/>
+                <w:iCs w:val="0"/>
                 <w:smallCaps w:val="0"/>
                 <w:strike w:val="0"/>
                 <w:color w:val="1155cc"/>
@@ -1367,7 +1460,9 @@
             <w:rPr>
               <w:rFonts w:ascii="Arial" w:cs="Arial" w:eastAsia="Arial" w:hAnsi="Arial"/>
               <w:b w:val="0"/>
+              <w:bCs w:val="0"/>
               <w:i w:val="0"/>
+              <w:iCs w:val="0"/>
               <w:smallCaps w:val="0"/>
               <w:strike w:val="0"/>
               <w:color w:val="1155cc"/>
@@ -1383,7 +1478,9 @@
               <w:rPr>
                 <w:rFonts w:ascii="Arial" w:cs="Arial" w:eastAsia="Arial" w:hAnsi="Arial"/>
                 <w:b w:val="0"/>
+                <w:bCs w:val="0"/>
                 <w:i w:val="0"/>
+                <w:iCs w:val="0"/>
                 <w:smallCaps w:val="0"/>
                 <w:strike w:val="0"/>
                 <w:color w:val="1155cc"/>
@@ -1417,7 +1514,9 @@
             <w:rPr>
               <w:rFonts w:ascii="Arial" w:cs="Arial" w:eastAsia="Arial" w:hAnsi="Arial"/>
               <w:b w:val="0"/>
+              <w:bCs w:val="0"/>
               <w:i w:val="0"/>
+              <w:iCs w:val="0"/>
               <w:smallCaps w:val="0"/>
               <w:strike w:val="0"/>
               <w:color w:val="1155cc"/>
@@ -1433,7 +1532,9 @@
               <w:rPr>
                 <w:rFonts w:ascii="Arial" w:cs="Arial" w:eastAsia="Arial" w:hAnsi="Arial"/>
                 <w:b w:val="0"/>
+                <w:bCs w:val="0"/>
                 <w:i w:val="0"/>
+                <w:iCs w:val="0"/>
                 <w:smallCaps w:val="0"/>
                 <w:strike w:val="0"/>
                 <w:color w:val="1155cc"/>
@@ -1467,7 +1568,9 @@
             <w:rPr>
               <w:rFonts w:ascii="Arial" w:cs="Arial" w:eastAsia="Arial" w:hAnsi="Arial"/>
               <w:b w:val="0"/>
+              <w:bCs w:val="0"/>
               <w:i w:val="0"/>
+              <w:iCs w:val="0"/>
               <w:smallCaps w:val="0"/>
               <w:strike w:val="0"/>
               <w:color w:val="1155cc"/>
@@ -1483,7 +1586,9 @@
               <w:rPr>
                 <w:rFonts w:ascii="Arial" w:cs="Arial" w:eastAsia="Arial" w:hAnsi="Arial"/>
                 <w:b w:val="0"/>
+                <w:bCs w:val="0"/>
                 <w:i w:val="0"/>
+                <w:iCs w:val="0"/>
                 <w:smallCaps w:val="0"/>
                 <w:strike w:val="0"/>
                 <w:color w:val="1155cc"/>
@@ -1517,7 +1622,9 @@
             <w:rPr>
               <w:rFonts w:ascii="Arial" w:cs="Arial" w:eastAsia="Arial" w:hAnsi="Arial"/>
               <w:b w:val="0"/>
+              <w:bCs w:val="0"/>
               <w:i w:val="0"/>
+              <w:iCs w:val="0"/>
               <w:smallCaps w:val="0"/>
               <w:strike w:val="0"/>
               <w:color w:val="1155cc"/>
@@ -1533,7 +1640,9 @@
               <w:rPr>
                 <w:rFonts w:ascii="Arial" w:cs="Arial" w:eastAsia="Arial" w:hAnsi="Arial"/>
                 <w:b w:val="0"/>
+                <w:bCs w:val="0"/>
                 <w:i w:val="0"/>
+                <w:iCs w:val="0"/>
                 <w:smallCaps w:val="0"/>
                 <w:strike w:val="0"/>
                 <w:color w:val="1155cc"/>
@@ -1567,7 +1676,9 @@
             <w:rPr>
               <w:rFonts w:ascii="Arial" w:cs="Arial" w:eastAsia="Arial" w:hAnsi="Arial"/>
               <w:b w:val="0"/>
+              <w:bCs w:val="0"/>
               <w:i w:val="0"/>
+              <w:iCs w:val="0"/>
               <w:smallCaps w:val="0"/>
               <w:strike w:val="0"/>
               <w:color w:val="1155cc"/>
@@ -1583,7 +1694,9 @@
               <w:rPr>
                 <w:rFonts w:ascii="Arial" w:cs="Arial" w:eastAsia="Arial" w:hAnsi="Arial"/>
                 <w:b w:val="0"/>
+                <w:bCs w:val="0"/>
                 <w:i w:val="0"/>
+                <w:iCs w:val="0"/>
                 <w:smallCaps w:val="0"/>
                 <w:strike w:val="0"/>
                 <w:color w:val="1155cc"/>
@@ -1617,7 +1730,9 @@
             <w:rPr>
               <w:rFonts w:ascii="Arial" w:cs="Arial" w:eastAsia="Arial" w:hAnsi="Arial"/>
               <w:b w:val="0"/>
+              <w:bCs w:val="0"/>
               <w:i w:val="0"/>
+              <w:iCs w:val="0"/>
               <w:smallCaps w:val="0"/>
               <w:strike w:val="0"/>
               <w:color w:val="1155cc"/>
@@ -1633,7 +1748,9 @@
               <w:rPr>
                 <w:rFonts w:ascii="Arial" w:cs="Arial" w:eastAsia="Arial" w:hAnsi="Arial"/>
                 <w:b w:val="0"/>
+                <w:bCs w:val="0"/>
                 <w:i w:val="0"/>
+                <w:iCs w:val="0"/>
                 <w:smallCaps w:val="0"/>
                 <w:strike w:val="0"/>
                 <w:color w:val="1155cc"/>
@@ -1667,7 +1784,9 @@
             <w:rPr>
               <w:rFonts w:ascii="Arial" w:cs="Arial" w:eastAsia="Arial" w:hAnsi="Arial"/>
               <w:b w:val="0"/>
+              <w:bCs w:val="0"/>
               <w:i w:val="0"/>
+              <w:iCs w:val="0"/>
               <w:smallCaps w:val="0"/>
               <w:strike w:val="0"/>
               <w:color w:val="1155cc"/>
@@ -1683,7 +1802,9 @@
               <w:rPr>
                 <w:rFonts w:ascii="Arial" w:cs="Arial" w:eastAsia="Arial" w:hAnsi="Arial"/>
                 <w:b w:val="0"/>
+                <w:bCs w:val="0"/>
                 <w:i w:val="0"/>
+                <w:iCs w:val="0"/>
                 <w:smallCaps w:val="0"/>
                 <w:strike w:val="0"/>
                 <w:color w:val="1155cc"/>
@@ -1773,6 +1894,7 @@
       <w:r>
         <w:rPr>
           <w:b w:val="1"/>
+          <w:bCs w:val="1"/>
           <w:rtl w:val="0"/>
         </w:rPr>
         <w:t xml:space="preserve">BEAR BEAR</w:t>
@@ -1786,6 +1908,7 @@
       <w:r>
         <w:rPr>
           <w:b w:val="1"/>
+          <w:bCs w:val="1"/>
           <w:rtl w:val="0"/>
         </w:rPr>
         <w:t xml:space="preserve">AARRGH®</w:t>
@@ -1810,6 +1933,7 @@
       <w:r>
         <w:rPr>
           <w:b w:val="1"/>
+          <w:bCs w:val="1"/>
           <w:rtl w:val="0"/>
         </w:rPr>
         <w:t xml:space="preserve">Lei Geral de Proteção de Dados Pessoais (LGPD - Lei nº 13.709/2018)</w:t>
@@ -1823,6 +1947,7 @@
       <w:r>
         <w:rPr>
           <w:b w:val="1"/>
+          <w:bCs w:val="1"/>
           <w:rtl w:val="0"/>
         </w:rPr>
         <w:t xml:space="preserve">Política de Privacidade e Proteção de Dados Pessoais</w:t>
@@ -1836,6 +1961,7 @@
       <w:r>
         <w:rPr>
           <w:b w:val="1"/>
+          <w:bCs w:val="1"/>
           <w:rtl w:val="0"/>
         </w:rPr>
         <w:t xml:space="preserve">BEAR BEAR</w:t>
@@ -1849,6 +1975,7 @@
       <w:r>
         <w:rPr>
           <w:b w:val="1"/>
+          <w:bCs w:val="1"/>
           <w:rtl w:val="0"/>
         </w:rPr>
         <w:t xml:space="preserve">ética, a conformidade legal, a governança da informação e a confiança nas relações com titulares de dados, colaboradores, parceiros e fornecedores</w:t>
@@ -1873,6 +2000,7 @@
       <w:r>
         <w:rPr>
           <w:b w:val="1"/>
+          <w:bCs w:val="1"/>
           <w:rtl w:val="0"/>
         </w:rPr>
         <w:t xml:space="preserve">Política Geral de Segurança da Informação (PGSI)</w:t>
@@ -1886,6 +2014,7 @@
       <w:r>
         <w:rPr>
           <w:b w:val="1"/>
+          <w:bCs w:val="1"/>
           <w:rtl w:val="0"/>
         </w:rPr>
         <w:t xml:space="preserve">BEAR BEAR</w:t>
@@ -1925,6 +2054,7 @@
       <w:r>
         <w:rPr>
           <w:b w:val="1"/>
+          <w:bCs w:val="1"/>
           <w:rtl w:val="0"/>
         </w:rPr>
         <w:t xml:space="preserve">Política de Privacidade e Proteção de Dados Pessoais</w:t>
@@ -1938,6 +2068,7 @@
       <w:r>
         <w:rPr>
           <w:b w:val="1"/>
+          <w:bCs w:val="1"/>
           <w:rtl w:val="0"/>
         </w:rPr>
         <w:t xml:space="preserve">BEAR BEAR</w:t>
@@ -1951,6 +2082,7 @@
       <w:r>
         <w:rPr>
           <w:b w:val="1"/>
+          <w:bCs w:val="1"/>
           <w:rtl w:val="0"/>
         </w:rPr>
         <w:t xml:space="preserve">privacidade, à segurança da informação e à proteção dos direitos dos titulares de dados</w:t>
@@ -1975,6 +2107,7 @@
       <w:r>
         <w:rPr>
           <w:b w:val="1"/>
+          <w:bCs w:val="1"/>
           <w:rtl w:val="0"/>
         </w:rPr>
         <w:t xml:space="preserve">coleta, armazenamento, uso, compartilhamento, retenção e descarte de dados pessoais</w:t>
@@ -1988,6 +2121,7 @@
       <w:r>
         <w:rPr>
           <w:b w:val="1"/>
+          <w:bCs w:val="1"/>
           <w:rtl w:val="0"/>
         </w:rPr>
         <w:t xml:space="preserve">Política Geral de Segurança da Informação (PGSI)</w:t>
@@ -2007,6 +2141,7 @@
       <w:r>
         <w:rPr>
           <w:b w:val="1"/>
+          <w:bCs w:val="1"/>
           <w:rtl w:val="0"/>
         </w:rPr>
         <w:t xml:space="preserve">responsabilidade institucional </w:t>
@@ -2020,6 +2155,7 @@
       <w:r>
         <w:rPr>
           <w:b w:val="1"/>
+          <w:bCs w:val="1"/>
           <w:rtl w:val="0"/>
         </w:rPr>
         <w:t xml:space="preserve">BEAR BEAR </w:t>
@@ -2033,6 +2169,7 @@
       <w:r>
         <w:rPr>
           <w:b w:val="1"/>
+          <w:bCs w:val="1"/>
           <w:rtl w:val="0"/>
         </w:rPr>
         <w:t xml:space="preserve"> conformidade com a legislação de proteção de dados</w:t>
@@ -2073,6 +2210,7 @@
       <w:r>
         <w:rPr>
           <w:b w:val="1"/>
+          <w:bCs w:val="1"/>
           <w:rtl w:val="0"/>
         </w:rPr>
         <w:t xml:space="preserve">tratamento de dados pessoais</w:t>
@@ -2086,6 +2224,7 @@
       <w:r>
         <w:rPr>
           <w:b w:val="1"/>
+          <w:bCs w:val="1"/>
           <w:rtl w:val="0"/>
         </w:rPr>
         <w:t xml:space="preserve">BEAR BEAR</w:t>
@@ -2099,6 +2238,7 @@
       <w:r>
         <w:rPr>
           <w:b w:val="1"/>
+          <w:bCs w:val="1"/>
           <w:rtl w:val="0"/>
         </w:rPr>
         <w:t xml:space="preserve">físico ou digital</w:t>
@@ -2123,6 +2263,7 @@
       <w:r>
         <w:rPr>
           <w:b w:val="1"/>
+          <w:bCs w:val="1"/>
           <w:rtl w:val="0"/>
         </w:rPr>
         <w:t xml:space="preserve">colaboradores, prestadores de serviço, fornecedores, parceiros comerciais e demais terceiros</w:t>
@@ -2142,6 +2283,7 @@
       <w:r>
         <w:rPr>
           <w:b w:val="1"/>
+          <w:bCs w:val="1"/>
           <w:rtl w:val="0"/>
         </w:rPr>
         <w:t xml:space="preserve">BEAR BEAR</w:t>
@@ -2166,6 +2308,7 @@
       <w:r>
         <w:rPr>
           <w:b w:val="1"/>
+          <w:bCs w:val="1"/>
           <w:rtl w:val="0"/>
         </w:rPr>
         <w:t xml:space="preserve">Capítulo 1, item 1.3</w:t>
@@ -2179,6 +2322,7 @@
       <w:r>
         <w:rPr>
           <w:b w:val="1"/>
+          <w:bCs w:val="1"/>
           <w:rtl w:val="0"/>
         </w:rPr>
         <w:t xml:space="preserve"> (PGSI) </w:t>
@@ -2192,6 +2336,7 @@
       <w:r>
         <w:rPr>
           <w:b w:val="1"/>
+          <w:bCs w:val="1"/>
           <w:rtl w:val="0"/>
         </w:rPr>
         <w:t xml:space="preserve">BEAR BEAR</w:t>
@@ -2235,6 +2380,7 @@
       <w:r>
         <w:rPr>
           <w:b w:val="1"/>
+          <w:bCs w:val="1"/>
           <w:rtl w:val="0"/>
         </w:rPr>
         <w:t xml:space="preserve">Política de Privacidade e Proteção de Dados Pessoais</w:t>
@@ -2248,6 +2394,7 @@
       <w:r>
         <w:rPr>
           <w:b w:val="1"/>
+          <w:bCs w:val="1"/>
           <w:rtl w:val="0"/>
         </w:rPr>
         <w:t xml:space="preserve">BEAR BEAR</w:t>
@@ -2288,6 +2435,7 @@
       <w:r>
         <w:rPr>
           <w:b w:val="1"/>
+          <w:bCs w:val="1"/>
           <w:rtl w:val="0"/>
         </w:rPr>
         <w:t xml:space="preserve">(LGPD)</w:t>
@@ -2305,6 +2453,7 @@
       <w:r>
         <w:rPr>
           <w:b w:val="1"/>
+          <w:bCs w:val="1"/>
           <w:rtl w:val="0"/>
         </w:rPr>
         <w:t xml:space="preserve">Marco Civil da Internet</w:t>
@@ -2328,6 +2477,7 @@
       <w:r>
         <w:rPr>
           <w:b w:val="1"/>
+          <w:bCs w:val="1"/>
           <w:rtl w:val="0"/>
         </w:rPr>
         <w:t xml:space="preserve">ISO/IEC 27001:2022</w:t>
@@ -2351,6 +2501,7 @@
       <w:r>
         <w:rPr>
           <w:b w:val="1"/>
+          <w:bCs w:val="1"/>
           <w:rtl w:val="0"/>
         </w:rPr>
         <w:t xml:space="preserve">ISO/IEC 27002:2022</w:t>
@@ -2374,6 +2525,7 @@
       <w:r>
         <w:rPr>
           <w:b w:val="1"/>
+          <w:bCs w:val="1"/>
           <w:rtl w:val="0"/>
         </w:rPr>
         <w:t xml:space="preserve">ISO/IEC 27701:2019</w:t>
@@ -2397,6 +2549,7 @@
       <w:r>
         <w:rPr>
           <w:b w:val="1"/>
+          <w:bCs w:val="1"/>
           <w:rtl w:val="0"/>
         </w:rPr>
         <w:t xml:space="preserve">ISO/IEC 29100:2024</w:t>
@@ -2425,6 +2578,7 @@
       <w:r>
         <w:rPr>
           <w:b w:val="1"/>
+          <w:bCs w:val="1"/>
           <w:rtl w:val="0"/>
         </w:rPr>
         <w:t xml:space="preserve">(PGSI)</w:t>
@@ -2438,6 +2592,7 @@
       <w:r>
         <w:rPr>
           <w:b w:val="1"/>
+          <w:bCs w:val="1"/>
           <w:rtl w:val="0"/>
         </w:rPr>
         <w:t xml:space="preserve"> BEAR BEAR</w:t>
@@ -2455,6 +2610,7 @@
       <w:r>
         <w:rPr>
           <w:b w:val="1"/>
+          <w:bCs w:val="1"/>
           <w:rtl w:val="0"/>
         </w:rPr>
         <w:t xml:space="preserve">Outras normas técnicas, políticas internas e boas práticas</w:t>
@@ -2468,6 +2624,7 @@
       <w:r>
         <w:rPr>
           <w:b w:val="1"/>
+          <w:bCs w:val="1"/>
           <w:rtl w:val="0"/>
         </w:rPr>
         <w:t xml:space="preserve">Comitê de Segurança da Informação e do Encarregado pelo Tratamento de Dados Pessoais.</w:t>
@@ -2507,6 +2664,7 @@
       <w:r>
         <w:rPr>
           <w:b w:val="1"/>
+          <w:bCs w:val="1"/>
           <w:rtl w:val="0"/>
         </w:rPr>
         <w:t xml:space="preserve">LGPD</w:t>
@@ -2520,6 +2678,7 @@
       <w:r>
         <w:rPr>
           <w:b w:val="1"/>
+          <w:bCs w:val="1"/>
           <w:rtl w:val="0"/>
         </w:rPr>
         <w:t xml:space="preserve">SO/IEC 27701, 27001, 29100</w:t>
@@ -2533,6 +2692,7 @@
       <w:r>
         <w:rPr>
           <w:b w:val="1"/>
+          <w:bCs w:val="1"/>
           <w:rtl w:val="0"/>
         </w:rPr>
         <w:t xml:space="preserve">Política Geral de Segurança da Informação</w:t>
@@ -2546,6 +2706,7 @@
       <w:r>
         <w:rPr>
           <w:b w:val="1"/>
+          <w:bCs w:val="1"/>
           <w:rtl w:val="0"/>
         </w:rPr>
         <w:t xml:space="preserve">(PGSI)</w:t>
@@ -2559,6 +2720,7 @@
       <w:r>
         <w:rPr>
           <w:b w:val="1"/>
+          <w:bCs w:val="1"/>
           <w:rtl w:val="0"/>
         </w:rPr>
         <w:t xml:space="preserve">BEAR BEAR</w:t>
@@ -2582,6 +2744,7 @@
       <w:r>
         <w:rPr>
           <w:b w:val="1"/>
+          <w:bCs w:val="1"/>
           <w:rtl w:val="0"/>
         </w:rPr>
         <w:t xml:space="preserve">Dado pessoal:</w:t>
@@ -2605,6 +2768,7 @@
       <w:r>
         <w:rPr>
           <w:b w:val="1"/>
+          <w:bCs w:val="1"/>
           <w:rtl w:val="0"/>
         </w:rPr>
         <w:t xml:space="preserve">Dado pessoal sensível:</w:t>
@@ -2628,6 +2792,7 @@
       <w:r>
         <w:rPr>
           <w:b w:val="1"/>
+          <w:bCs w:val="1"/>
           <w:rtl w:val="0"/>
         </w:rPr>
         <w:t xml:space="preserve">Titular de dados:</w:t>
@@ -2651,6 +2816,7 @@
       <w:r>
         <w:rPr>
           <w:b w:val="1"/>
+          <w:bCs w:val="1"/>
           <w:rtl w:val="0"/>
         </w:rPr>
         <w:t xml:space="preserve">Tratamento de dados pessoais:</w:t>
@@ -2674,6 +2840,7 @@
       <w:r>
         <w:rPr>
           <w:b w:val="1"/>
+          <w:bCs w:val="1"/>
           <w:rtl w:val="0"/>
         </w:rPr>
         <w:t xml:space="preserve">Controlador: </w:t>
@@ -2697,6 +2864,7 @@
       <w:r>
         <w:rPr>
           <w:b w:val="1"/>
+          <w:bCs w:val="1"/>
           <w:rtl w:val="0"/>
         </w:rPr>
         <w:t xml:space="preserve">Operador:</w:t>
@@ -2720,6 +2888,7 @@
       <w:r>
         <w:rPr>
           <w:b w:val="1"/>
+          <w:bCs w:val="1"/>
           <w:rtl w:val="0"/>
         </w:rPr>
         <w:t xml:space="preserve">Encarregado pelo tratamento de dados pessoais (DPO):</w:t>
@@ -2749,6 +2918,7 @@
       <w:r>
         <w:rPr>
           <w:b w:val="1"/>
+          <w:bCs w:val="1"/>
           <w:rtl w:val="0"/>
         </w:rPr>
         <w:t xml:space="preserve">Consentimento:</w:t>
@@ -2772,6 +2942,7 @@
       <w:r>
         <w:rPr>
           <w:b w:val="1"/>
+          <w:bCs w:val="1"/>
           <w:rtl w:val="0"/>
         </w:rPr>
         <w:t xml:space="preserve">Anonimização:</w:t>
@@ -2795,6 +2966,7 @@
       <w:r>
         <w:rPr>
           <w:b w:val="1"/>
+          <w:bCs w:val="1"/>
           <w:rtl w:val="0"/>
         </w:rPr>
         <w:t xml:space="preserve">Pseudonimização:</w:t>
@@ -2818,6 +2990,7 @@
       <w:r>
         <w:rPr>
           <w:b w:val="1"/>
+          <w:bCs w:val="1"/>
           <w:rtl w:val="0"/>
         </w:rPr>
         <w:t xml:space="preserve">Base legal:</w:t>
@@ -2841,6 +3014,7 @@
       <w:r>
         <w:rPr>
           <w:b w:val="1"/>
+          <w:bCs w:val="1"/>
           <w:rtl w:val="0"/>
         </w:rPr>
         <w:t xml:space="preserve">Violação de dados pessoais:</w:t>
@@ -2864,6 +3038,7 @@
       <w:r>
         <w:rPr>
           <w:b w:val="1"/>
+          <w:bCs w:val="1"/>
           <w:rtl w:val="0"/>
         </w:rPr>
         <w:t xml:space="preserve">Privacidade desde a concepção (</w:t>
@@ -2871,7 +3046,9 @@
       <w:r>
         <w:rPr>
           <w:b w:val="1"/>
+          <w:bCs w:val="1"/>
           <w:i w:val="1"/>
+          <w:iCs w:val="1"/>
           <w:rtl w:val="0"/>
         </w:rPr>
         <w:t xml:space="preserve">privacy by design</w:t>
@@ -2879,6 +3056,7 @@
       <w:r>
         <w:rPr>
           <w:b w:val="1"/>
+          <w:bCs w:val="1"/>
           <w:rtl w:val="0"/>
         </w:rPr>
         <w:t xml:space="preserve">):</w:t>
@@ -2901,6 +3079,7 @@
       <w:r>
         <w:rPr>
           <w:b w:val="1"/>
+          <w:bCs w:val="1"/>
           <w:rtl w:val="0"/>
         </w:rPr>
         <w:t xml:space="preserve">Privacidade por padrão (</w:t>
@@ -2908,7 +3087,9 @@
       <w:r>
         <w:rPr>
           <w:b w:val="1"/>
+          <w:bCs w:val="1"/>
           <w:i w:val="1"/>
+          <w:iCs w:val="1"/>
           <w:rtl w:val="0"/>
         </w:rPr>
         <w:t xml:space="preserve">privacy by default</w:t>
@@ -2916,6 +3097,7 @@
       <w:r>
         <w:rPr>
           <w:b w:val="1"/>
+          <w:bCs w:val="1"/>
           <w:rtl w:val="0"/>
         </w:rPr>
         <w:t xml:space="preserve">):</w:t>
@@ -2956,6 +3138,7 @@
       <w:r>
         <w:rPr>
           <w:b w:val="1"/>
+          <w:bCs w:val="1"/>
           <w:rtl w:val="0"/>
         </w:rPr>
         <w:t xml:space="preserve">(LGPD),</w:t>
@@ -2969,6 +3152,7 @@
       <w:r>
         <w:rPr>
           <w:b w:val="1"/>
+          <w:bCs w:val="1"/>
           <w:rtl w:val="0"/>
         </w:rPr>
         <w:t xml:space="preserve">ISO/IEC 27701</w:t>
@@ -2982,6 +3166,7 @@
       <w:r>
         <w:rPr>
           <w:b w:val="1"/>
+          <w:bCs w:val="1"/>
           <w:rtl w:val="0"/>
         </w:rPr>
         <w:t xml:space="preserve"> ISO/IEC 29100</w:t>
@@ -2995,6 +3180,7 @@
       <w:r>
         <w:rPr>
           <w:b w:val="1"/>
+          <w:bCs w:val="1"/>
           <w:rtl w:val="0"/>
         </w:rPr>
         <w:t xml:space="preserve">BEAR BEAR</w:t>
@@ -3177,6 +3363,7 @@
       <w:r>
         <w:rPr>
           <w:b w:val="1"/>
+          <w:bCs w:val="1"/>
           <w:rtl w:val="0"/>
         </w:rPr>
         <w:t xml:space="preserve">BEAR BEAR</w:t>
@@ -3211,6 +3398,7 @@
       <w:r>
         <w:rPr>
           <w:b w:val="1"/>
+          <w:bCs w:val="1"/>
           <w:rtl w:val="0"/>
         </w:rPr>
         <w:t xml:space="preserve">Dados de identificação e contato:</w:t>
@@ -3234,6 +3422,7 @@
       <w:r>
         <w:rPr>
           <w:b w:val="1"/>
+          <w:bCs w:val="1"/>
           <w:rtl w:val="0"/>
         </w:rPr>
         <w:t xml:space="preserve">Dados de acesso à plataforma:</w:t>
@@ -3257,6 +3446,7 @@
       <w:r>
         <w:rPr>
           <w:b w:val="1"/>
+          <w:bCs w:val="1"/>
           <w:rtl w:val="0"/>
         </w:rPr>
         <w:t xml:space="preserve">Dados de transações comerciais:</w:t>
@@ -3280,6 +3470,7 @@
       <w:r>
         <w:rPr>
           <w:b w:val="1"/>
+          <w:bCs w:val="1"/>
           <w:rtl w:val="0"/>
         </w:rPr>
         <w:t xml:space="preserve">Preferências e perfil de consumo:</w:t>
@@ -3303,6 +3494,7 @@
       <w:r>
         <w:rPr>
           <w:b w:val="1"/>
+          <w:bCs w:val="1"/>
           <w:rtl w:val="0"/>
         </w:rPr>
         <w:t xml:space="preserve">Dados de comunicação:</w:t>
@@ -3326,6 +3518,7 @@
       <w:r>
         <w:rPr>
           <w:b w:val="1"/>
+          <w:bCs w:val="1"/>
           <w:rtl w:val="0"/>
         </w:rPr>
         <w:t xml:space="preserve">Dados de terceiros em contratos ou relações comerciais:</w:t>
@@ -3348,6 +3541,7 @@
       <w:r>
         <w:rPr>
           <w:b w:val="1"/>
+          <w:bCs w:val="1"/>
           <w:rtl w:val="0"/>
         </w:rPr>
         <w:t xml:space="preserve">Dados sensíveis (em caráter excepcional e com base legal específica): </w:t>
@@ -3397,6 +3591,7 @@
       <w:r>
         <w:rPr>
           <w:b w:val="1"/>
+          <w:bCs w:val="1"/>
           <w:rtl w:val="0"/>
         </w:rPr>
         <w:t xml:space="preserve">BEAR BEAR</w:t>
@@ -3410,6 +3605,7 @@
       <w:r>
         <w:rPr>
           <w:b w:val="1"/>
+          <w:bCs w:val="1"/>
           <w:rtl w:val="0"/>
         </w:rPr>
         <w:t xml:space="preserve">necessidade, finalidade, segurança e transparência</w:t>
@@ -3451,6 +3647,7 @@
       <w:r>
         <w:rPr>
           <w:b w:val="1"/>
+          <w:bCs w:val="1"/>
           <w:rtl w:val="0"/>
         </w:rPr>
         <w:t xml:space="preserve">BEAR BEAR</w:t>
@@ -3597,6 +3794,7 @@
       <w:r>
         <w:rPr>
           <w:b w:val="1"/>
+          <w:bCs w:val="1"/>
           <w:rtl w:val="0"/>
         </w:rPr>
         <w:t xml:space="preserve">BEAR BEAR</w:t>
@@ -3679,6 +3877,7 @@
       <w:r>
         <w:rPr>
           <w:b w:val="1"/>
+          <w:bCs w:val="1"/>
           <w:rtl w:val="0"/>
         </w:rPr>
         <w:t xml:space="preserve">BEAR BEAR</w:t>
@@ -3791,6 +3990,7 @@
       <w:r>
         <w:rPr>
           <w:b w:val="1"/>
+          <w:bCs w:val="1"/>
           <w:rtl w:val="0"/>
         </w:rPr>
         <w:t xml:space="preserve">BEAR BEAR</w:t>
@@ -3829,6 +4029,7 @@
       <w:r>
         <w:rPr>
           <w:b w:val="1"/>
+          <w:bCs w:val="1"/>
           <w:rtl w:val="0"/>
         </w:rPr>
         <w:t xml:space="preserve">Interesse legítimo</w:t>
@@ -3853,6 +4054,7 @@
       <w:r>
         <w:rPr>
           <w:b w:val="1"/>
+          <w:bCs w:val="1"/>
           <w:rtl w:val="0"/>
         </w:rPr>
         <w:t xml:space="preserve">interesse legítimo</w:t>
@@ -3866,6 +4068,7 @@
       <w:r>
         <w:rPr>
           <w:b w:val="1"/>
+          <w:bCs w:val="1"/>
           <w:rtl w:val="0"/>
         </w:rPr>
         <w:t xml:space="preserve">legítimo interesse</w:t>
@@ -3879,6 +4082,7 @@
       <w:r>
         <w:rPr>
           <w:b w:val="1"/>
+          <w:bCs w:val="1"/>
           <w:rtl w:val="0"/>
         </w:rPr>
         <w:t xml:space="preserve">BEAR BEAR</w:t>
@@ -3919,6 +4123,7 @@
       <w:pPr>
         <w:rPr>
           <w:b w:val="1"/>
+          <w:bCs w:val="1"/>
         </w:rPr>
       </w:pPr>
       <w:r>
@@ -3930,6 +4135,7 @@
       <w:r>
         <w:rPr>
           <w:b w:val="1"/>
+          <w:bCs w:val="1"/>
           <w:rtl w:val="0"/>
         </w:rPr>
         <w:t xml:space="preserve">BEAR BEAR</w:t>
@@ -3943,6 +4149,7 @@
       <w:r>
         <w:rPr>
           <w:b w:val="1"/>
+          <w:bCs w:val="1"/>
           <w:rtl w:val="0"/>
         </w:rPr>
         <w:t xml:space="preserve">sempre fundamentadas em bases legais</w:t>
@@ -3956,6 +4163,7 @@
       <w:r>
         <w:rPr>
           <w:b w:val="1"/>
+          <w:bCs w:val="1"/>
           <w:rtl w:val="0"/>
         </w:rPr>
         <w:t xml:space="preserve"> (LGPD).</w:t>
@@ -3974,6 +4182,7 @@
       <w:r>
         <w:rPr>
           <w:b w:val="1"/>
+          <w:bCs w:val="1"/>
           <w:rtl w:val="0"/>
         </w:rPr>
         <w:t xml:space="preserve">PGSI</w:t>
@@ -3987,6 +4196,7 @@
       <w:r>
         <w:rPr>
           <w:b w:val="1"/>
+          <w:bCs w:val="1"/>
           <w:rtl w:val="0"/>
         </w:rPr>
         <w:t xml:space="preserve">normas complementares</w:t>
@@ -4025,6 +4235,7 @@
       <w:r>
         <w:rPr>
           <w:b w:val="1"/>
+          <w:bCs w:val="1"/>
           <w:rtl w:val="0"/>
         </w:rPr>
         <w:t xml:space="preserve">BEAR BEAR</w:t>
@@ -4038,6 +4249,7 @@
       <w:r>
         <w:rPr>
           <w:b w:val="1"/>
+          <w:bCs w:val="1"/>
           <w:rtl w:val="0"/>
         </w:rPr>
         <w:t xml:space="preserve">(LGPD)</w:t>
@@ -4210,6 +4422,7 @@
       <w:r>
         <w:rPr>
           <w:b w:val="1"/>
+          <w:bCs w:val="1"/>
           <w:rtl w:val="0"/>
         </w:rPr>
         <w:t xml:space="preserve">Os pedidos de exercício de direitos deverão ser direcionados</w:t>
@@ -4223,6 +4436,7 @@
       <w:r>
         <w:rPr>
           <w:b w:val="1"/>
+          <w:bCs w:val="1"/>
           <w:rtl w:val="0"/>
         </w:rPr>
         <w:t xml:space="preserve"> (DPO)</w:t>
@@ -4236,6 +4450,7 @@
       <w:r>
         <w:rPr>
           <w:b w:val="1"/>
+          <w:bCs w:val="1"/>
           <w:rtl w:val="0"/>
         </w:rPr>
         <w:t xml:space="preserve">BEAR BEAR</w:t>
@@ -4253,7 +4468,7 @@
             <w:u w:val="single"/>
             <w:rtl w:val="0"/>
           </w:rPr>
-          <w:t xml:space="preserve">brownbear.dpo@bearbear.com.br</w:t>
+          <w:t xml:space="preserve">dpo@bearbear.com</w:t>
         </w:r>
       </w:hyperlink>
       <w:r>
@@ -4289,6 +4504,7 @@
       <w:r>
         <w:rPr>
           <w:b w:val="1"/>
+          <w:bCs w:val="1"/>
           <w:rtl w:val="0"/>
         </w:rPr>
         <w:t xml:space="preserve">BEAR BEAR</w:t>
@@ -4328,6 +4544,7 @@
       <w:r>
         <w:rPr>
           <w:b w:val="1"/>
+          <w:bCs w:val="1"/>
           <w:rtl w:val="0"/>
         </w:rPr>
         <w:t xml:space="preserve">BEAR BEAR</w:t>
@@ -4430,6 +4647,7 @@
       <w:r>
         <w:rPr>
           <w:b w:val="1"/>
+          <w:bCs w:val="1"/>
           <w:rtl w:val="0"/>
         </w:rPr>
         <w:t xml:space="preserve">BEAR BEAR</w:t>
@@ -4516,6 +4734,7 @@
       <w:r>
         <w:rPr>
           <w:b w:val="1"/>
+          <w:bCs w:val="1"/>
           <w:rtl w:val="0"/>
         </w:rPr>
         <w:t xml:space="preserve">BEAR BEAR</w:t>
@@ -4529,6 +4748,7 @@
       <w:r>
         <w:rPr>
           <w:b w:val="1"/>
+          <w:bCs w:val="1"/>
           <w:rtl w:val="0"/>
         </w:rPr>
         <w:t xml:space="preserve">Autoridade Nacional de Proteção de Dados (ANPD)</w:t>
@@ -4574,6 +4794,7 @@
       <w:r>
         <w:rPr>
           <w:b w:val="1"/>
+          <w:bCs w:val="1"/>
           <w:rtl w:val="0"/>
         </w:rPr>
         <w:t xml:space="preserve">LGPD</w:t>
@@ -4634,6 +4855,7 @@
       <w:r>
         <w:rPr>
           <w:b w:val="1"/>
+          <w:bCs w:val="1"/>
           <w:rtl w:val="0"/>
         </w:rPr>
         <w:t xml:space="preserve">Relatórios de Impacto à Proteção de Dados Pessoais (RIPD)</w:t>
@@ -4669,7 +4891,7 @@
         <w:rPr>
           <w:rtl w:val="0"/>
         </w:rPr>
-        <w:t xml:space="preserve">Órgão consultivo e multidisciplinar formado por representantes das áreas de Tecnologia e Segurança da informação da Informação, Jurídico, Recursos Humanos, Marketing, financeiro e Diretoria Executiva. Compete ao comitê:</w:t>
+        <w:t xml:space="preserve">Órgão consultivo e multidisciplinar formado por representantes das áreas de Tecnologia e Segurança da informação, Jurídico, Recursos Humanos, Marketing, financeiro e Diretoria Executiva. Compete ao comitê:</w:t>
       </w:r>
     </w:p>
     <w:p>
@@ -4762,6 +4984,7 @@
       <w:r>
         <w:rPr>
           <w:b w:val="1"/>
+          <w:bCs w:val="1"/>
           <w:rtl w:val="0"/>
         </w:rPr>
         <w:t xml:space="preserve">BEAR BEAR</w:t>
@@ -4848,6 +5071,7 @@
       <w:r>
         <w:rPr>
           <w:b w:val="1"/>
+          <w:bCs w:val="1"/>
           <w:rtl w:val="0"/>
         </w:rPr>
         <w:t xml:space="preserve">BEAR BEAR</w:t>
@@ -4883,6 +5107,7 @@
       <w:r>
         <w:rPr>
           <w:b w:val="1"/>
+          <w:bCs w:val="1"/>
           <w:rtl w:val="0"/>
         </w:rPr>
         <w:t xml:space="preserve">Capítulo 3 da Política Geral de Segurança da Informação (PGSI)</w:t>
@@ -4896,6 +5121,7 @@
       <w:r>
         <w:rPr>
           <w:b w:val="1"/>
+          <w:bCs w:val="1"/>
           <w:rtl w:val="0"/>
         </w:rPr>
         <w:t xml:space="preserve">normas complementares</w:t>
@@ -4937,6 +5163,7 @@
       <w:r>
         <w:rPr>
           <w:b w:val="1"/>
+          <w:bCs w:val="1"/>
           <w:rtl w:val="0"/>
         </w:rPr>
         <w:t xml:space="preserve">BEAR BEAR</w:t>
@@ -4950,6 +5177,7 @@
       <w:r>
         <w:rPr>
           <w:b w:val="1"/>
+          <w:bCs w:val="1"/>
           <w:rtl w:val="0"/>
         </w:rPr>
         <w:t xml:space="preserve">alta disponibilidade, resiliência operacional e recuperação de desastres</w:t>
@@ -4985,6 +5213,7 @@
       <w:r>
         <w:rPr>
           <w:b w:val="1"/>
+          <w:bCs w:val="1"/>
           <w:rtl w:val="0"/>
         </w:rPr>
         <w:t xml:space="preserve">BEAR BEAR</w:t>
@@ -5008,6 +5237,7 @@
       <w:r>
         <w:rPr>
           <w:b w:val="1"/>
+          <w:bCs w:val="1"/>
           <w:rtl w:val="0"/>
         </w:rPr>
         <w:t xml:space="preserve">Adotar cláusulas contratuais específicas</w:t>
@@ -5021,6 +5251,7 @@
       <w:r>
         <w:rPr>
           <w:b w:val="1"/>
+          <w:bCs w:val="1"/>
           <w:rtl w:val="0"/>
         </w:rPr>
         <w:t xml:space="preserve">proteção dos dados</w:t>
@@ -5050,6 +5281,7 @@
       <w:r>
         <w:rPr>
           <w:b w:val="1"/>
+          <w:bCs w:val="1"/>
           <w:rtl w:val="0"/>
         </w:rPr>
         <w:t xml:space="preserve">LGPD</w:t>
@@ -5063,6 +5295,7 @@
       <w:r>
         <w:rPr>
           <w:b w:val="1"/>
+          <w:bCs w:val="1"/>
           <w:rtl w:val="0"/>
         </w:rPr>
         <w:t xml:space="preserve">ANPD</w:t>
@@ -5092,6 +5325,7 @@
       <w:r>
         <w:rPr>
           <w:b w:val="1"/>
+          <w:bCs w:val="1"/>
           <w:rtl w:val="0"/>
         </w:rPr>
         <w:t xml:space="preserve">consentimento específico do titular</w:t>
@@ -5120,6 +5354,7 @@
       <w:r>
         <w:rPr>
           <w:b w:val="1"/>
+          <w:bCs w:val="1"/>
           <w:rtl w:val="0"/>
         </w:rPr>
         <w:t xml:space="preserve">(DPO)</w:t>
@@ -5133,6 +5368,7 @@
       <w:r>
         <w:rPr>
           <w:b w:val="1"/>
+          <w:bCs w:val="1"/>
           <w:rtl w:val="0"/>
         </w:rPr>
         <w:t xml:space="preserve">(RIPD).</w:t>
@@ -5157,6 +5393,7 @@
       <w:r>
         <w:rPr>
           <w:b w:val="1"/>
+          <w:bCs w:val="1"/>
           <w:rtl w:val="0"/>
         </w:rPr>
         <w:t xml:space="preserve">conforme estabelecido</w:t>
@@ -5170,6 +5407,7 @@
       <w:r>
         <w:rPr>
           <w:b w:val="1"/>
+          <w:bCs w:val="1"/>
           <w:rtl w:val="0"/>
         </w:rPr>
         <w:t xml:space="preserve">nesta política, na PGSI e em normas complementares</w:t>
@@ -5210,6 +5448,7 @@
       <w:r>
         <w:rPr>
           <w:b w:val="1"/>
+          <w:bCs w:val="1"/>
           <w:rtl w:val="0"/>
         </w:rPr>
         <w:t xml:space="preserve">BEAR BEAR</w:t>
@@ -5223,6 +5462,7 @@
       <w:r>
         <w:rPr>
           <w:b w:val="1"/>
+          <w:bCs w:val="1"/>
           <w:rtl w:val="0"/>
         </w:rPr>
         <w:t xml:space="preserve">Relatórios de Impacto à Proteção de Dados Pessoais (RIPD)</w:t>
@@ -5317,6 +5557,7 @@
       <w:r>
         <w:rPr>
           <w:b w:val="1"/>
+          <w:bCs w:val="1"/>
           <w:rtl w:val="0"/>
         </w:rPr>
         <w:t xml:space="preserve">Os relatórios deverão conter, no mínimo:</w:t>
@@ -5430,6 +5671,7 @@
       <w:r>
         <w:rPr>
           <w:b w:val="1"/>
+          <w:bCs w:val="1"/>
           <w:rtl w:val="0"/>
         </w:rPr>
         <w:t xml:space="preserve">Encarregado pelo Tratamento de Dados Pessoais (DPO),</w:t>
@@ -5443,6 +5685,7 @@
       <w:r>
         <w:rPr>
           <w:b w:val="1"/>
+          <w:bCs w:val="1"/>
           <w:rtl w:val="0"/>
         </w:rPr>
         <w:t xml:space="preserve">(ANPD)</w:t>
@@ -5467,6 +5710,7 @@
       <w:r>
         <w:rPr>
           <w:b w:val="1"/>
+          <w:bCs w:val="1"/>
           <w:rtl w:val="0"/>
         </w:rPr>
         <w:t xml:space="preserve">RIPDs </w:t>
@@ -5509,6 +5753,7 @@
       <w:r>
         <w:rPr>
           <w:b w:val="1"/>
+          <w:bCs w:val="1"/>
           <w:rtl w:val="0"/>
         </w:rPr>
         <w:t xml:space="preserve">diretrizes gerais</w:t>
@@ -5522,6 +5767,7 @@
       <w:r>
         <w:rPr>
           <w:b w:val="1"/>
+          <w:bCs w:val="1"/>
           <w:rtl w:val="0"/>
         </w:rPr>
         <w:t xml:space="preserve"> tratamento de dados pessoais</w:t>
@@ -5535,6 +5781,7 @@
       <w:r>
         <w:rPr>
           <w:b w:val="1"/>
+          <w:bCs w:val="1"/>
           <w:rtl w:val="0"/>
         </w:rPr>
         <w:t xml:space="preserve">BEAR BEAR</w:t>
@@ -5548,6 +5795,7 @@
       <w:r>
         <w:rPr>
           <w:b w:val="1"/>
+          <w:bCs w:val="1"/>
           <w:rtl w:val="0"/>
         </w:rPr>
         <w:t xml:space="preserve">interpretada em conjunto</w:t>
@@ -5561,6 +5809,7 @@
       <w:r>
         <w:rPr>
           <w:b w:val="1"/>
+          <w:bCs w:val="1"/>
           <w:rtl w:val="0"/>
         </w:rPr>
         <w:t xml:space="preserve">(PGSI)</w:t>
@@ -5574,6 +5823,7 @@
       <w:r>
         <w:rPr>
           <w:b w:val="1"/>
+          <w:bCs w:val="1"/>
           <w:rtl w:val="0"/>
         </w:rPr>
         <w:t xml:space="preserve">normas complementares </w:t>
@@ -5598,6 +5848,7 @@
       <w:r>
         <w:rPr>
           <w:b w:val="1"/>
+          <w:bCs w:val="1"/>
           <w:rtl w:val="0"/>
         </w:rPr>
         <w:t xml:space="preserve">situações não previstas</w:t>
@@ -5611,6 +5862,7 @@
       <w:r>
         <w:rPr>
           <w:b w:val="1"/>
+          <w:bCs w:val="1"/>
           <w:rtl w:val="0"/>
         </w:rPr>
         <w:t xml:space="preserve">analisadas</w:t>
@@ -5624,6 +5876,7 @@
       <w:r>
         <w:rPr>
           <w:b w:val="1"/>
+          <w:bCs w:val="1"/>
           <w:rtl w:val="0"/>
         </w:rPr>
         <w:t xml:space="preserve">área jurídica</w:t>
@@ -5637,6 +5890,7 @@
       <w:r>
         <w:rPr>
           <w:b w:val="1"/>
+          <w:bCs w:val="1"/>
           <w:rtl w:val="0"/>
         </w:rPr>
         <w:t xml:space="preserve">(DPO)</w:t>
@@ -5650,6 +5904,7 @@
       <w:r>
         <w:rPr>
           <w:b w:val="1"/>
+          <w:bCs w:val="1"/>
           <w:rtl w:val="0"/>
         </w:rPr>
         <w:t xml:space="preserve">Comitê de Privacidade e Proteção de Dados</w:t>
@@ -5663,6 +5918,7 @@
       <w:r>
         <w:rPr>
           <w:b w:val="1"/>
+          <w:bCs w:val="1"/>
           <w:rtl w:val="0"/>
         </w:rPr>
         <w:t xml:space="preserve">princípios da legalidade, proporcionalidade e boa-fé</w:t>
@@ -5754,12 +6010,12 @@
             <wp:extent cx="782018" cy="782018"/>
             <wp:effectExtent b="74702" l="74702" r="74702" t="74702"/>
             <wp:wrapNone/>
-            <wp:docPr id="4" name="image5.png"/>
+            <wp:docPr id="4" name="image4.png"/>
             <a:graphic>
               <a:graphicData uri="http://schemas.openxmlformats.org/drawingml/2006/picture">
                 <pic:pic>
                   <pic:nvPicPr>
-                    <pic:cNvPr id="0" name="image5.png"/>
+                    <pic:cNvPr id="0" name="image4.png"/>
                     <pic:cNvPicPr preferRelativeResize="0"/>
                   </pic:nvPicPr>
                   <pic:blipFill>
@@ -5846,11 +6102,13 @@
         <w:jc w:val="center"/>
         <w:rPr>
           <w:b w:val="1"/>
-        </w:rPr>
-      </w:pPr>
-      <w:r>
-        <w:rPr>
-          <w:b w:val="1"/>
+          <w:bCs w:val="1"/>
+        </w:rPr>
+      </w:pPr>
+      <w:r>
+        <w:rPr>
+          <w:b w:val="1"/>
+          <w:bCs w:val="1"/>
           <w:rtl w:val="0"/>
         </w:rPr>
         <w:t xml:space="preserve">DPO</w:t>
@@ -5868,12 +6126,12 @@
             <wp:extent cx="823913" cy="823913"/>
             <wp:effectExtent b="0" l="0" r="0" t="0"/>
             <wp:wrapNone/>
-            <wp:docPr id="3" name="image4.png"/>
+            <wp:docPr id="3" name="image3.png"/>
             <a:graphic>
               <a:graphicData uri="http://schemas.openxmlformats.org/drawingml/2006/picture">
                 <pic:pic>
                   <pic:nvPicPr>
-                    <pic:cNvPr id="0" name="image4.png"/>
+                    <pic:cNvPr id="0" name="image3.png"/>
                     <pic:cNvPicPr preferRelativeResize="0"/>
                   </pic:nvPicPr>
                   <pic:blipFill>
@@ -5963,80 +6221,16 @@
         <w:jc w:val="center"/>
         <w:rPr>
           <w:b w:val="1"/>
-        </w:rPr>
-      </w:pPr>
-      <w:r>
-        <w:rPr>
-          <w:b w:val="1"/>
+          <w:bCs w:val="1"/>
+        </w:rPr>
+      </w:pPr>
+      <w:r>
+        <w:rPr>
+          <w:b w:val="1"/>
+          <w:bCs w:val="1"/>
           <w:rtl w:val="0"/>
         </w:rPr>
         <w:t xml:space="preserve">Sócio Diretor</w:t>
-      </w:r>
-    </w:p>
-    <w:p>
-      <w:pPr>
-        <w:ind w:left="0" w:firstLine="0"/>
-        <w:rPr/>
-      </w:pPr>
-      <w:r>
-        <w:rPr>
-          <w:rtl w:val="0"/>
-        </w:rPr>
-      </w:r>
-    </w:p>
-    <w:p>
-      <w:pPr>
-        <w:ind w:left="0" w:firstLine="0"/>
-        <w:rPr/>
-      </w:pPr>
-      <w:r>
-        <w:rPr>
-          <w:rtl w:val="0"/>
-        </w:rPr>
-      </w:r>
-    </w:p>
-    <w:p>
-      <w:pPr>
-        <w:ind w:left="0" w:firstLine="0"/>
-        <w:rPr/>
-      </w:pPr>
-      <w:r>
-        <w:rPr>
-          <w:rtl w:val="0"/>
-        </w:rPr>
-      </w:r>
-    </w:p>
-    <w:p>
-      <w:pPr>
-        <w:ind w:left="0" w:firstLine="0"/>
-        <w:rPr/>
-      </w:pPr>
-      <w:r>
-        <w:rPr>
-          <w:rtl w:val="0"/>
-        </w:rPr>
-      </w:r>
-    </w:p>
-    <w:p>
-      <w:pPr>
-        <w:ind w:left="0" w:firstLine="0"/>
-        <w:rPr/>
-      </w:pPr>
-      <w:r>
-        <w:rPr>
-          <w:rtl w:val="0"/>
-        </w:rPr>
-      </w:r>
-    </w:p>
-    <w:p>
-      <w:pPr>
-        <w:ind w:left="0" w:firstLine="0"/>
-        <w:rPr/>
-      </w:pPr>
-      <w:r>
-        <w:rPr>
-          <w:rtl w:val="0"/>
-        </w:rPr>
       </w:r>
     </w:p>
     <w:p>
@@ -6079,6 +6273,7 @@
         <w:ind w:firstLine="0"/>
         <w:rPr>
           <w:b w:val="1"/>
+          <w:bCs w:val="1"/>
           <w:color w:val="000000"/>
           <w:sz w:val="26"/>
           <w:szCs w:val="26"/>
@@ -6110,6 +6305,7 @@
       <w:r>
         <w:rPr>
           <w:b w:val="1"/>
+          <w:bCs w:val="1"/>
           <w:rtl w:val="0"/>
         </w:rPr>
         <w:t xml:space="preserve">ANPD (Autoridade Nacional de Proteção de Dados): </w:t>
@@ -6133,6 +6329,7 @@
       <w:r>
         <w:rPr>
           <w:b w:val="1"/>
+          <w:bCs w:val="1"/>
           <w:rtl w:val="0"/>
         </w:rPr>
         <w:t xml:space="preserve">Comitê de Privacidade e Proteção de Dados:</w:t>
@@ -6156,6 +6353,7 @@
       <w:r>
         <w:rPr>
           <w:b w:val="1"/>
+          <w:bCs w:val="1"/>
           <w:rtl w:val="0"/>
         </w:rPr>
         <w:t xml:space="preserve">Encarregado (DPO - Data Protection Officer):</w:t>
@@ -6179,6 +6377,7 @@
       <w:r>
         <w:rPr>
           <w:b w:val="1"/>
+          <w:bCs w:val="1"/>
           <w:rtl w:val="0"/>
         </w:rPr>
         <w:t xml:space="preserve">ISO/IEC:</w:t>
@@ -6202,6 +6401,7 @@
       <w:r>
         <w:rPr>
           <w:b w:val="1"/>
+          <w:bCs w:val="1"/>
           <w:rtl w:val="0"/>
         </w:rPr>
         <w:t xml:space="preserve">PIMS (Privacy Information Management System):</w:t>
@@ -6225,6 +6425,7 @@
       <w:r>
         <w:rPr>
           <w:b w:val="1"/>
+          <w:bCs w:val="1"/>
           <w:rtl w:val="0"/>
         </w:rPr>
         <w:t xml:space="preserve">RIPD (Relatório de Impacto à Proteção de Dados Pessoais):</w:t>
@@ -6248,6 +6449,7 @@
       <w:r>
         <w:rPr>
           <w:b w:val="1"/>
+          <w:bCs w:val="1"/>
           <w:rtl w:val="0"/>
         </w:rPr>
         <w:t xml:space="preserve">ROPA (Registro das Operações de Tratamento de Dados Pessoais): </w:t>
@@ -6270,6 +6472,7 @@
       <w:r>
         <w:rPr>
           <w:b w:val="1"/>
+          <w:bCs w:val="1"/>
           <w:rtl w:val="0"/>
         </w:rPr>
         <w:t xml:space="preserve">SGSI (Sistema de Gestão de Segurança da Informação):</w:t>
@@ -6288,6 +6491,7 @@
         <w:jc w:val="both"/>
         <w:rPr>
           <w:b w:val="1"/>
+          <w:bCs w:val="1"/>
           <w:sz w:val="28"/>
           <w:szCs w:val="28"/>
         </w:rPr>
@@ -6362,7 +6566,7 @@
         <w:szCs w:val="20"/>
         <w:rtl w:val="0"/>
       </w:rPr>
-      <w:t xml:space="preserve">Código: </w:t>
+      <w:t xml:space="preserve">Código: BEAR-</w:t>
     </w:r>
     <w:r>
       <w:rPr>
@@ -6370,12 +6574,15 @@
         <w:szCs w:val="20"/>
         <w:rtl w:val="0"/>
       </w:rPr>
-      <w:t xml:space="preserve">P.P.01</w:t>
+      <w:t xml:space="preserve">PP</w:t>
     </w:r>
     <w:r>
       <w:rPr>
+        <w:sz w:val="20"/>
+        <w:szCs w:val="20"/>
         <w:rtl w:val="0"/>
       </w:rPr>
+      <w:t xml:space="preserve">-01</w:t>
     </w:r>
   </w:p>
   <w:p>
@@ -6441,7 +6648,10 @@
 <w:hdr xmlns:mc="http://schemas.openxmlformats.org/markup-compatibility/2006" xmlns:o="urn:schemas-microsoft-com:office:office" xmlns:r="http://schemas.openxmlformats.org/officeDocument/2006/relationships" xmlns:m="http://schemas.openxmlformats.org/officeDocument/2006/math" xmlns:v="urn:schemas-microsoft-com:vml" xmlns:wp="http://schemas.openxmlformats.org/drawingml/2006/wordprocessingDrawing" xmlns:w10="urn:schemas-microsoft-com:office:word" xmlns:w="http://schemas.openxmlformats.org/wordprocessingml/2006/main" xmlns:wne="http://schemas.microsoft.com/office/word/2006/wordml" xmlns:sl="http://schemas.openxmlformats.org/schemaLibrary/2006/main" xmlns:a="http://schemas.openxmlformats.org/drawingml/2006/main" xmlns:pic="http://schemas.openxmlformats.org/drawingml/2006/picture" xmlns:c="http://schemas.openxmlformats.org/drawingml/2006/chart" xmlns:lc="http://schemas.openxmlformats.org/drawingml/2006/lockedCanvas" xmlns:dgm="http://schemas.openxmlformats.org/drawingml/2006/diagram" xmlns:wps="http://schemas.microsoft.com/office/word/2010/wordprocessingShape" xmlns:wpg="http://schemas.microsoft.com/office/word/2010/wordprocessingGroup" xmlns:w14="http://schemas.microsoft.com/office/word/2010/wordml" xmlns:w15="http://schemas.microsoft.com/office/word/2012/wordml" xmlns:w16="http://schemas.microsoft.com/office/word/2018/wordml" xmlns:w16cex="http://schemas.microsoft.com/office/word/2018/wordml/cex" xmlns:w16cid="http://schemas.microsoft.com/office/word/2016/wordml/cid" xmlns="http://schemas.microsoft.com/office/tasks/2019/documenttasks" xmlns:cr="http://schemas.microsoft.com/office/comments/2020/reactions">
   <w:p>
     <w:pPr>
-      <w:jc w:val="center"/>
+      <w:widowControl w:val="0"/>
+      <w:spacing w:after="0" w:line="276" w:lineRule="auto"/>
+      <w:ind w:firstLine="0"/>
+      <w:jc w:val="left"/>
       <w:rPr/>
     </w:pPr>
     <w:r>
@@ -6453,50 +6663,66 @@
   <w:tbl>
     <w:tblPr>
       <w:tblStyle w:val="Table1"/>
-      <w:tblW w:w="9510.0" w:type="dxa"/>
-      <w:jc w:val="center"/>
+      <w:tblW w:w="9885.0" w:type="dxa"/>
+      <w:jc w:val="left"/>
+      <w:tblInd w:w="-318.0" w:type="dxa"/>
       <w:tblBorders>
-        <w:top w:color="ffffff" w:space="0" w:sz="8" w:val="single"/>
-        <w:left w:color="ffffff" w:space="0" w:sz="8" w:val="single"/>
-        <w:bottom w:color="ffffff" w:space="0" w:sz="8" w:val="single"/>
-        <w:right w:color="ffffff" w:space="0" w:sz="8" w:val="single"/>
-        <w:insideH w:color="ffffff" w:space="0" w:sz="8" w:val="single"/>
-        <w:insideV w:color="ffffff" w:space="0" w:sz="8" w:val="single"/>
+        <w:top w:color="000000" w:space="0" w:sz="4" w:val="single"/>
+        <w:left w:color="000000" w:space="0" w:sz="4" w:val="single"/>
+        <w:bottom w:color="000000" w:space="0" w:sz="4" w:val="single"/>
+        <w:right w:color="000000" w:space="0" w:sz="4" w:val="single"/>
+        <w:insideH w:color="000000" w:space="0" w:sz="4" w:val="single"/>
+        <w:insideV w:color="000000" w:space="0" w:sz="4" w:val="single"/>
       </w:tblBorders>
       <w:tblLayout w:type="fixed"/>
-      <w:tblLook w:val="0600"/>
+      <w:tblLook w:val="0400"/>
     </w:tblPr>
     <w:tblGrid>
-      <w:gridCol w:w="5010"/>
-      <w:gridCol w:w="4500"/>
+      <w:gridCol w:w="1560"/>
+      <w:gridCol w:w="4680"/>
+      <w:gridCol w:w="1845"/>
+      <w:gridCol w:w="1800"/>
       <w:tblGridChange w:id="0">
         <w:tblGrid>
-          <w:gridCol w:w="5010"/>
-          <w:gridCol w:w="4500"/>
+          <w:gridCol w:w="1560"/>
+          <w:gridCol w:w="4680"/>
+          <w:gridCol w:w="1845"/>
+          <w:gridCol w:w="1800"/>
         </w:tblGrid>
       </w:tblGridChange>
     </w:tblGrid>
     <w:tr>
       <w:trPr>
         <w:cantSplit w:val="0"/>
-        <w:trHeight w:val="1689.5678710937502" w:hRule="atLeast"/>
+        <w:trHeight w:val="1225.3222656249998" w:hRule="atLeast"/>
         <w:tblHeader w:val="0"/>
       </w:trPr>
       <w:tc>
-        <w:tcPr/>
+        <w:tcPr>
+          <w:vAlign w:val="center"/>
+        </w:tcPr>
         <w:p>
           <w:pPr>
-            <w:ind w:left="-177.16535433070845" w:right="1490.7874015748034" w:hanging="177.16535433070845"/>
-            <w:jc w:val="center"/>
-            <w:rPr/>
+            <w:spacing w:after="0" w:lineRule="auto"/>
+            <w:ind w:left="-425.19685039370086" w:firstLine="0"/>
+            <w:jc w:val="right"/>
+            <w:rPr>
+              <w:sz w:val="16"/>
+              <w:szCs w:val="16"/>
+            </w:rPr>
           </w:pPr>
           <w:r>
-            <w:rPr/>
+            <w:rPr>
+              <w:b w:val="1"/>
+              <w:bCs w:val="1"/>
+              <w:sz w:val="28"/>
+              <w:szCs w:val="28"/>
+            </w:rPr>
             <w:drawing>
               <wp:inline distB="114300" distT="114300" distL="114300" distR="114300">
-                <wp:extent cx="1090613" cy="1090613"/>
+                <wp:extent cx="747713" cy="747713"/>
                 <wp:effectExtent b="0" l="0" r="0" t="0"/>
-                <wp:docPr id="2" name="image2.png"/>
+                <wp:docPr id="1" name="image2.png"/>
                 <a:graphic>
                   <a:graphicData uri="http://schemas.openxmlformats.org/drawingml/2006/picture">
                     <pic:pic>
@@ -6514,7 +6740,7 @@
                       <pic:spPr>
                         <a:xfrm>
                           <a:off x="0" y="0"/>
-                          <a:ext cx="1090613" cy="1090613"/>
+                          <a:ext cx="747713" cy="747713"/>
                         </a:xfrm>
                         <a:prstGeom prst="rect"/>
                         <a:ln/>
@@ -6534,15 +6760,68 @@
       </w:tc>
       <w:tc>
         <w:tcPr>
+          <w:vMerge w:val="restart"/>
           <w:vAlign w:val="center"/>
         </w:tcPr>
         <w:p>
           <w:pPr>
-            <w:spacing w:line="240" w:lineRule="auto"/>
-            <w:ind w:left="2551.1811023622045" w:firstLine="0"/>
+            <w:spacing w:line="276" w:lineRule="auto"/>
             <w:jc w:val="center"/>
             <w:rPr>
               <w:b w:val="1"/>
+              <w:bCs w:val="1"/>
+              <w:sz w:val="28"/>
+              <w:szCs w:val="28"/>
+            </w:rPr>
+          </w:pPr>
+          <w:r>
+            <w:rPr>
+              <w:b w:val="1"/>
+              <w:bCs w:val="1"/>
+              <w:sz w:val="28"/>
+              <w:szCs w:val="28"/>
+              <w:rtl w:val="0"/>
+            </w:rPr>
+            <w:t xml:space="preserve">Política de Privacidade e Proteção de Dados </w:t>
+          </w:r>
+        </w:p>
+        <w:p>
+          <w:pPr>
+            <w:spacing w:line="276" w:lineRule="auto"/>
+            <w:jc w:val="center"/>
+            <w:rPr>
+              <w:b w:val="1"/>
+              <w:bCs w:val="1"/>
+              <w:sz w:val="28"/>
+              <w:szCs w:val="28"/>
+            </w:rPr>
+          </w:pPr>
+          <w:r>
+            <w:rPr>
+              <w:b w:val="1"/>
+              <w:bCs w:val="1"/>
+              <w:sz w:val="28"/>
+              <w:szCs w:val="28"/>
+              <w:rtl w:val="0"/>
+            </w:rPr>
+            <w:t xml:space="preserve">(PPPD)</w:t>
+          </w:r>
+        </w:p>
+      </w:tc>
+      <w:tc>
+        <w:tcPr/>
+        <w:p>
+          <w:pPr>
+            <w:tabs>
+              <w:tab w:val="center" w:leader="none" w:pos="4513"/>
+              <w:tab w:val="right" w:leader="none" w:pos="9026"/>
+            </w:tabs>
+            <w:spacing w:after="120" w:before="120" w:line="240" w:lineRule="auto"/>
+            <w:ind w:firstLine="0"/>
+            <w:jc w:val="center"/>
+            <w:rPr>
+              <w:b w:val="1"/>
+              <w:bCs w:val="1"/>
               <w:sz w:val="16"/>
               <w:szCs w:val="16"/>
             </w:rPr>
@@ -6550,20 +6829,152 @@
           <w:r>
             <w:rPr>
               <w:b w:val="1"/>
+              <w:bCs w:val="1"/>
               <w:sz w:val="16"/>
               <w:szCs w:val="16"/>
               <w:rtl w:val="0"/>
             </w:rPr>
-            <w:t xml:space="preserve">Código: </w:t>
+            <w:t xml:space="preserve">Emissão</w:t>
           </w:r>
+        </w:p>
+        <w:p>
+          <w:pPr>
+            <w:spacing w:after="120" w:before="120" w:line="240" w:lineRule="auto"/>
+            <w:ind w:firstLine="0"/>
+            <w:jc w:val="center"/>
+            <w:rPr>
+              <w:b w:val="1"/>
+              <w:bCs w:val="1"/>
+              <w:sz w:val="20"/>
+              <w:szCs w:val="20"/>
+            </w:rPr>
+          </w:pPr>
           <w:r>
             <w:rPr>
               <w:b w:val="1"/>
+              <w:bCs w:val="1"/>
+              <w:sz w:val="20"/>
+              <w:szCs w:val="20"/>
+              <w:rtl w:val="0"/>
+            </w:rPr>
+            <w:t xml:space="preserve">26/05/2025</w:t>
+          </w:r>
+        </w:p>
+      </w:tc>
+      <w:tc>
+        <w:tcPr/>
+        <w:p>
+          <w:pPr>
+            <w:tabs>
+              <w:tab w:val="center" w:leader="none" w:pos="4513"/>
+              <w:tab w:val="right" w:leader="none" w:pos="9026"/>
+            </w:tabs>
+            <w:spacing w:after="120" w:before="120" w:line="240" w:lineRule="auto"/>
+            <w:ind w:firstLine="0"/>
+            <w:jc w:val="center"/>
+            <w:rPr>
+              <w:b w:val="1"/>
+              <w:bCs w:val="1"/>
+              <w:sz w:val="16"/>
+              <w:szCs w:val="16"/>
+            </w:rPr>
+          </w:pPr>
+          <w:r>
+            <w:rPr>
+              <w:b w:val="1"/>
+              <w:bCs w:val="1"/>
               <w:sz w:val="16"/>
               <w:szCs w:val="16"/>
               <w:rtl w:val="0"/>
             </w:rPr>
-            <w:t xml:space="preserve">P.P.01</w:t>
+            <w:t xml:space="preserve">Classificação</w:t>
+          </w:r>
+        </w:p>
+        <w:p>
+          <w:pPr>
+            <w:spacing w:after="120" w:before="120" w:line="240" w:lineRule="auto"/>
+            <w:ind w:firstLine="0"/>
+            <w:jc w:val="center"/>
+            <w:rPr>
+              <w:b w:val="1"/>
+              <w:bCs w:val="1"/>
+              <w:sz w:val="20"/>
+              <w:szCs w:val="20"/>
+            </w:rPr>
+          </w:pPr>
+          <w:r>
+            <w:rPr>
+              <w:b w:val="1"/>
+              <w:bCs w:val="1"/>
+              <w:sz w:val="20"/>
+              <w:szCs w:val="20"/>
+              <w:rtl w:val="0"/>
+            </w:rPr>
+            <w:t xml:space="preserve">Uso Interno</w:t>
+          </w:r>
+        </w:p>
+      </w:tc>
+    </w:tr>
+    <w:tr>
+      <w:trPr>
+        <w:cantSplit w:val="0"/>
+        <w:trHeight w:val="747" w:hRule="atLeast"/>
+        <w:tblHeader w:val="0"/>
+      </w:trPr>
+      <w:tc>
+        <w:tcPr>
+          <w:vAlign w:val="center"/>
+        </w:tcPr>
+        <w:p>
+          <w:pPr>
+            <w:tabs>
+              <w:tab w:val="center" w:leader="none" w:pos="4513"/>
+              <w:tab w:val="right" w:leader="none" w:pos="9026"/>
+            </w:tabs>
+            <w:spacing w:after="120" w:before="120" w:line="240" w:lineRule="auto"/>
+            <w:ind w:firstLine="0"/>
+            <w:jc w:val="center"/>
+            <w:rPr>
+              <w:b w:val="1"/>
+              <w:bCs w:val="1"/>
+              <w:sz w:val="16"/>
+              <w:szCs w:val="16"/>
+            </w:rPr>
+          </w:pPr>
+          <w:r>
+            <w:rPr>
+              <w:b w:val="1"/>
+              <w:bCs w:val="1"/>
+              <w:sz w:val="16"/>
+              <w:szCs w:val="16"/>
+              <w:rtl w:val="0"/>
+            </w:rPr>
+            <w:t xml:space="preserve">Código</w:t>
+          </w:r>
+        </w:p>
+        <w:p>
+          <w:pPr>
+            <w:tabs>
+              <w:tab w:val="center" w:leader="none" w:pos="4513"/>
+              <w:tab w:val="right" w:leader="none" w:pos="9026"/>
+            </w:tabs>
+            <w:spacing w:after="0" w:line="240" w:lineRule="auto"/>
+            <w:ind w:left="-108" w:firstLine="0"/>
+            <w:jc w:val="center"/>
+            <w:rPr>
+              <w:sz w:val="20"/>
+              <w:szCs w:val="20"/>
+            </w:rPr>
+          </w:pPr>
+          <w:r>
+            <w:rPr>
+              <w:b w:val="1"/>
+              <w:bCs w:val="1"/>
+              <w:sz w:val="20"/>
+              <w:szCs w:val="20"/>
+              <w:rtl w:val="0"/>
+            </w:rPr>
+            <w:t xml:space="preserve">BEAR-PP-01</w:t>
           </w:r>
           <w:r>
             <w:rPr>
@@ -6571,13 +6982,44 @@
             </w:rPr>
           </w:r>
         </w:p>
+      </w:tc>
+      <w:tc>
+        <w:tcPr>
+          <w:vMerge w:val="continue"/>
+          <w:vAlign w:val="center"/>
+        </w:tcPr>
         <w:p>
           <w:pPr>
-            <w:spacing w:line="240" w:lineRule="auto"/>
-            <w:ind w:left="2551.1811023622045" w:firstLine="0"/>
+            <w:widowControl w:val="0"/>
+            <w:spacing w:after="0" w:line="276" w:lineRule="auto"/>
+            <w:ind w:firstLine="0"/>
+            <w:jc w:val="left"/>
+            <w:rPr>
+              <w:sz w:val="20"/>
+              <w:szCs w:val="20"/>
+            </w:rPr>
+          </w:pPr>
+          <w:r>
+            <w:rPr>
+              <w:rtl w:val="0"/>
+            </w:rPr>
+          </w:r>
+        </w:p>
+      </w:tc>
+      <w:tc>
+        <w:tcPr/>
+        <w:p>
+          <w:pPr>
+            <w:tabs>
+              <w:tab w:val="center" w:leader="none" w:pos="4513"/>
+              <w:tab w:val="right" w:leader="none" w:pos="9026"/>
+            </w:tabs>
+            <w:spacing w:after="120" w:before="120" w:line="240" w:lineRule="auto"/>
+            <w:ind w:firstLine="0"/>
             <w:jc w:val="center"/>
             <w:rPr>
               <w:b w:val="1"/>
+              <w:bCs w:val="1"/>
               <w:sz w:val="16"/>
               <w:szCs w:val="16"/>
             </w:rPr>
@@ -6585,20 +7027,56 @@
           <w:r>
             <w:rPr>
               <w:b w:val="1"/>
+              <w:bCs w:val="1"/>
               <w:sz w:val="16"/>
               <w:szCs w:val="16"/>
               <w:rtl w:val="0"/>
             </w:rPr>
-            <w:t xml:space="preserve">Versão: 001</w:t>
+            <w:t xml:space="preserve">Versão</w:t>
           </w:r>
         </w:p>
         <w:p>
           <w:pPr>
-            <w:spacing w:line="240" w:lineRule="auto"/>
-            <w:ind w:left="2551.1811023622045" w:firstLine="0"/>
+            <w:tabs>
+              <w:tab w:val="center" w:leader="none" w:pos="4513"/>
+              <w:tab w:val="right" w:leader="none" w:pos="9026"/>
+            </w:tabs>
+            <w:spacing w:after="0" w:line="240" w:lineRule="auto"/>
+            <w:ind w:firstLine="0"/>
             <w:jc w:val="center"/>
             <w:rPr>
               <w:b w:val="1"/>
+              <w:bCs w:val="1"/>
+              <w:sz w:val="20"/>
+              <w:szCs w:val="20"/>
+            </w:rPr>
+          </w:pPr>
+          <w:r>
+            <w:rPr>
+              <w:b w:val="1"/>
+              <w:bCs w:val="1"/>
+              <w:sz w:val="20"/>
+              <w:szCs w:val="20"/>
+              <w:rtl w:val="0"/>
+            </w:rPr>
+            <w:t xml:space="preserve">1.0</w:t>
+          </w:r>
+        </w:p>
+      </w:tc>
+      <w:tc>
+        <w:tcPr/>
+        <w:p>
+          <w:pPr>
+            <w:tabs>
+              <w:tab w:val="center" w:leader="none" w:pos="4513"/>
+              <w:tab w:val="right" w:leader="none" w:pos="9026"/>
+            </w:tabs>
+            <w:spacing w:after="120" w:before="120" w:line="240" w:lineRule="auto"/>
+            <w:ind w:firstLine="0"/>
+            <w:jc w:val="center"/>
+            <w:rPr>
+              <w:b w:val="1"/>
+              <w:bCs w:val="1"/>
               <w:sz w:val="16"/>
               <w:szCs w:val="16"/>
             </w:rPr>
@@ -6606,11 +7084,62 @@
           <w:r>
             <w:rPr>
               <w:b w:val="1"/>
+              <w:bCs w:val="1"/>
               <w:sz w:val="16"/>
               <w:szCs w:val="16"/>
               <w:rtl w:val="0"/>
             </w:rPr>
-            <w:t xml:space="preserve">Uso interno</w:t>
+            <w:t xml:space="preserve">Aprovado por:</w:t>
+          </w:r>
+        </w:p>
+        <w:p>
+          <w:pPr>
+            <w:tabs>
+              <w:tab w:val="center" w:leader="none" w:pos="4513"/>
+              <w:tab w:val="right" w:leader="none" w:pos="9026"/>
+            </w:tabs>
+            <w:spacing w:after="0" w:line="240" w:lineRule="auto"/>
+            <w:ind w:firstLine="0"/>
+            <w:jc w:val="center"/>
+            <w:rPr>
+              <w:b w:val="1"/>
+              <w:bCs w:val="1"/>
+              <w:sz w:val="20"/>
+              <w:szCs w:val="20"/>
+            </w:rPr>
+          </w:pPr>
+          <w:r>
+            <w:rPr>
+              <w:b w:val="1"/>
+              <w:bCs w:val="1"/>
+              <w:sz w:val="20"/>
+              <w:szCs w:val="20"/>
+              <w:rtl w:val="0"/>
+            </w:rPr>
+            <w:t xml:space="preserve">Polar Bear</w:t>
+          </w:r>
+        </w:p>
+        <w:p>
+          <w:pPr>
+            <w:tabs>
+              <w:tab w:val="center" w:leader="none" w:pos="4513"/>
+              <w:tab w:val="right" w:leader="none" w:pos="9026"/>
+            </w:tabs>
+            <w:spacing w:after="0" w:line="240" w:lineRule="auto"/>
+            <w:ind w:firstLine="0"/>
+            <w:jc w:val="center"/>
+            <w:rPr>
+              <w:sz w:val="16"/>
+              <w:szCs w:val="16"/>
+            </w:rPr>
+          </w:pPr>
+          <w:r>
+            <w:rPr>
+              <w:sz w:val="16"/>
+              <w:szCs w:val="16"/>
+              <w:rtl w:val="0"/>
+            </w:rPr>
+            <w:t xml:space="preserve">Sócio diretor</w:t>
           </w:r>
         </w:p>
       </w:tc>
@@ -6618,7 +7147,13 @@
   </w:tbl>
   <w:p>
     <w:pPr>
-      <w:jc w:val="center"/>
+      <w:tabs>
+        <w:tab w:val="center" w:leader="none" w:pos="4680"/>
+        <w:tab w:val="right" w:leader="none" w:pos="9360"/>
+      </w:tabs>
+      <w:spacing w:after="0" w:line="240" w:lineRule="auto"/>
+      <w:ind w:firstLine="0"/>
+      <w:jc w:val="left"/>
       <w:rPr/>
     </w:pPr>
     <w:r>
@@ -6656,12 +7191,12 @@
           <wp:extent cx="1547813" cy="1547813"/>
           <wp:effectExtent b="0" l="0" r="0" t="0"/>
           <wp:wrapNone/>
-          <wp:docPr id="1" name="image3.png"/>
+          <wp:docPr id="2" name="image1.png"/>
           <a:graphic>
             <a:graphicData uri="http://schemas.openxmlformats.org/drawingml/2006/picture">
               <pic:pic>
                 <pic:nvPicPr>
-                  <pic:cNvPr id="0" name="image3.png"/>
+                  <pic:cNvPr id="0" name="image1.png"/>
                   <pic:cNvPicPr preferRelativeResize="0"/>
                 </pic:nvPicPr>
                 <pic:blipFill>
@@ -8634,11 +9169,19 @@
       </w:pPr>
     </w:pPrDefault>
   </w:docDefaults>
+  <w:style w:type="table" w:styleId="TableNormal" w:default="1">
+    <w:name w:val="TableNormal"/>
+    <w:tblPr>
+      <w:tblCellMar>
+        <w:top w:w="100.0" w:type="dxa"/>
+        <w:left w:w="100.0" w:type="dxa"/>
+        <w:bottom w:w="100.0" w:type="dxa"/>
+        <w:right w:w="100.0" w:type="dxa"/>
+      </w:tblCellMar>
+    </w:tblPr>
+  </w:style>
   <w:style w:type="paragraph" w:styleId="Normal" w:default="1">
     <w:name w:val="normal"/>
-  </w:style>
-  <w:style w:type="table" w:styleId="TableNormal" w:default="1">
-    <w:name w:val="Table Normal"/>
   </w:style>
   <w:style w:type="paragraph" w:styleId="Heading1">
     <w:name w:val="heading 1"/>
@@ -8652,6 +9195,7 @@
     </w:pPr>
     <w:rPr>
       <w:b w:val="1"/>
+      <w:bCs w:val="1"/>
       <w:sz w:val="28"/>
       <w:szCs w:val="28"/>
     </w:rPr>
@@ -8668,6 +9212,7 @@
     </w:pPr>
     <w:rPr>
       <w:b w:val="1"/>
+      <w:bCs w:val="1"/>
     </w:rPr>
   </w:style>
   <w:style w:type="paragraph" w:styleId="Heading3">
@@ -8682,6 +9227,7 @@
     </w:pPr>
     <w:rPr>
       <w:b w:val="0"/>
+      <w:bCs w:val="0"/>
       <w:color w:val="434343"/>
       <w:sz w:val="28"/>
       <w:szCs w:val="28"/>
@@ -8731,6 +9277,7 @@
     </w:pPr>
     <w:rPr>
       <w:i w:val="1"/>
+      <w:iCs w:val="1"/>
       <w:color w:val="666666"/>
       <w:sz w:val="22"/>
       <w:szCs w:val="22"/>
@@ -8763,6 +9310,7 @@
     </w:pPr>
     <w:rPr>
       <w:b w:val="1"/>
+      <w:bCs w:val="1"/>
       <w:sz w:val="24"/>
       <w:szCs w:val="24"/>
     </w:rPr>
@@ -8773,48 +9321,12 @@
       <w:tblStyleRowBandSize w:val="1"/>
       <w:tblStyleColBandSize w:val="1"/>
       <w:tblCellMar>
-        <w:top w:w="100.0" w:type="dxa"/>
-        <w:left w:w="100.0" w:type="dxa"/>
-        <w:bottom w:w="100.0" w:type="dxa"/>
-        <w:right w:w="100.0" w:type="dxa"/>
+        <w:top w:w="0.0" w:type="dxa"/>
+        <w:left w:w="115.0" w:type="dxa"/>
+        <w:bottom w:w="0.0" w:type="dxa"/>
+        <w:right w:w="115.0" w:type="dxa"/>
       </w:tblCellMar>
     </w:tblPr>
-    <w:tblStylePr w:type="band1Horz">
-      <w:tcPr/>
-    </w:tblStylePr>
-    <w:tblStylePr w:type="band1Vert">
-      <w:tcPr/>
-    </w:tblStylePr>
-    <w:tblStylePr w:type="band2Horz">
-      <w:tcPr/>
-    </w:tblStylePr>
-    <w:tblStylePr w:type="band2Vert">
-      <w:tcPr/>
-    </w:tblStylePr>
-    <w:tblStylePr w:type="firstCol">
-      <w:tcPr/>
-    </w:tblStylePr>
-    <w:tblStylePr w:type="firstRow">
-      <w:tcPr/>
-    </w:tblStylePr>
-    <w:tblStylePr w:type="lastCol">
-      <w:tcPr/>
-    </w:tblStylePr>
-    <w:tblStylePr w:type="lastRow">
-      <w:tcPr/>
-    </w:tblStylePr>
-    <w:tblStylePr w:type="neCell">
-      <w:tcPr/>
-    </w:tblStylePr>
-    <w:tblStylePr w:type="nwCell">
-      <w:tcPr/>
-    </w:tblStylePr>
-    <w:tblStylePr w:type="seCell">
-      <w:tcPr/>
-    </w:tblStylePr>
-    <w:tblStylePr w:type="swCell">
-      <w:tcPr/>
-    </w:tblStylePr>
   </w:style>
 </w:styles>
 </file>

</xml_diff>